<commit_message>
Added some information to the documentation.
</commit_message>
<xml_diff>
--- a/Documentation/Justin's Manual/EtaVisionSystemManual.docx
+++ b/Documentation/Justin's Manual/EtaVisionSystemManual.docx
@@ -12,6 +12,15 @@
     </w:p>
     <w:sdt>
       <w:sdtPr>
+        <w:rPr>
+          <w:rFonts w:asciiTheme="minorHAnsi" w:eastAsiaTheme="minorEastAsia" w:hAnsiTheme="minorHAnsi" w:cstheme="minorBidi"/>
+          <w:color w:val="auto"/>
+          <w:kern w:val="2"/>
+          <w:sz w:val="22"/>
+          <w:szCs w:val="22"/>
+          <w:lang w:val="en-CA" w:eastAsia="zh-CN"/>
+          <w14:ligatures w14:val="standard"/>
+        </w:rPr>
         <w:id w:val="-1213034578"/>
         <w:docPartObj>
           <w:docPartGallery w:val="Table of Contents"/>
@@ -20,16 +29,9 @@
       </w:sdtPr>
       <w:sdtEndPr>
         <w:rPr>
-          <w:rFonts w:asciiTheme="minorHAnsi" w:eastAsiaTheme="minorEastAsia" w:hAnsiTheme="minorHAnsi" w:cstheme="minorBidi"/>
           <w:b/>
           <w:bCs/>
           <w:noProof/>
-          <w:color w:val="auto"/>
-          <w:kern w:val="2"/>
-          <w:sz w:val="22"/>
-          <w:szCs w:val="22"/>
-          <w:lang w:val="en-CA" w:eastAsia="zh-CN"/>
-          <w14:ligatures w14:val="standard"/>
         </w:rPr>
       </w:sdtEndPr>
       <w:sdtContent>
@@ -53,7 +55,7 @@
             <w:rPr>
               <w:noProof/>
               <w:kern w:val="0"/>
-              <w:lang w:eastAsia="zh-TW"/>
+              <w:lang w:eastAsia="en-CA"/>
               <w14:ligatures w14:val="none"/>
             </w:rPr>
           </w:pPr>
@@ -66,7 +68,7 @@
           <w:r>
             <w:fldChar w:fldCharType="separate"/>
           </w:r>
-          <w:hyperlink w:anchor="_Toc397454495" w:history="1">
+          <w:hyperlink w:anchor="_Toc400314017" w:history="1">
             <w:r>
               <w:rPr>
                 <w:rStyle w:val="Hyperlink"/>
@@ -93,7 +95,7 @@
                 <w:noProof/>
                 <w:webHidden/>
               </w:rPr>
-              <w:instrText xml:space="preserve"> PAGEREF _Toc397454495 \h </w:instrText>
+              <w:instrText xml:space="preserve"> PAGEREF _Toc400314017 \h </w:instrText>
             </w:r>
             <w:r>
               <w:rPr>
@@ -133,11 +135,11 @@
             <w:rPr>
               <w:noProof/>
               <w:kern w:val="0"/>
-              <w:lang w:eastAsia="zh-TW"/>
+              <w:lang w:eastAsia="en-CA"/>
               <w14:ligatures w14:val="none"/>
             </w:rPr>
           </w:pPr>
-          <w:hyperlink w:anchor="_Toc397454496" w:history="1">
+          <w:hyperlink w:anchor="_Toc400314018" w:history="1">
             <w:r>
               <w:rPr>
                 <w:rStyle w:val="Hyperlink"/>
@@ -164,7 +166,7 @@
                 <w:noProof/>
                 <w:webHidden/>
               </w:rPr>
-              <w:instrText xml:space="preserve"> PAGEREF _Toc397454496 \h </w:instrText>
+              <w:instrText xml:space="preserve"> PAGEREF _Toc400314018 \h </w:instrText>
             </w:r>
             <w:r>
               <w:rPr>
@@ -204,11 +206,11 @@
             <w:rPr>
               <w:noProof/>
               <w:kern w:val="0"/>
-              <w:lang w:eastAsia="zh-TW"/>
+              <w:lang w:eastAsia="en-CA"/>
               <w14:ligatures w14:val="none"/>
             </w:rPr>
           </w:pPr>
-          <w:hyperlink w:anchor="_Toc397454497" w:history="1">
+          <w:hyperlink w:anchor="_Toc400314019" w:history="1">
             <w:r>
               <w:rPr>
                 <w:rStyle w:val="Hyperlink"/>
@@ -235,7 +237,7 @@
                 <w:noProof/>
                 <w:webHidden/>
               </w:rPr>
-              <w:instrText xml:space="preserve"> PAGEREF _Toc397454497 \h </w:instrText>
+              <w:instrText xml:space="preserve"> PAGEREF _Toc400314019 \h </w:instrText>
             </w:r>
             <w:r>
               <w:rPr>
@@ -275,11 +277,11 @@
             <w:rPr>
               <w:noProof/>
               <w:kern w:val="0"/>
-              <w:lang w:eastAsia="zh-TW"/>
+              <w:lang w:eastAsia="en-CA"/>
               <w14:ligatures w14:val="none"/>
             </w:rPr>
           </w:pPr>
-          <w:hyperlink w:anchor="_Toc397454498" w:history="1">
+          <w:hyperlink w:anchor="_Toc400314020" w:history="1">
             <w:r>
               <w:rPr>
                 <w:rStyle w:val="Hyperlink"/>
@@ -306,7 +308,7 @@
                 <w:noProof/>
                 <w:webHidden/>
               </w:rPr>
-              <w:instrText xml:space="preserve"> PAGEREF _Toc397454498 \h </w:instrText>
+              <w:instrText xml:space="preserve"> PAGEREF _Toc400314020 \h </w:instrText>
             </w:r>
             <w:r>
               <w:rPr>
@@ -346,11 +348,11 @@
             <w:rPr>
               <w:noProof/>
               <w:kern w:val="0"/>
-              <w:lang w:eastAsia="zh-TW"/>
+              <w:lang w:eastAsia="en-CA"/>
               <w14:ligatures w14:val="none"/>
             </w:rPr>
           </w:pPr>
-          <w:hyperlink w:anchor="_Toc397454499" w:history="1">
+          <w:hyperlink w:anchor="_Toc400314021" w:history="1">
             <w:r>
               <w:rPr>
                 <w:rStyle w:val="Hyperlink"/>
@@ -377,7 +379,7 @@
                 <w:noProof/>
                 <w:webHidden/>
               </w:rPr>
-              <w:instrText xml:space="preserve"> PAGEREF _Toc397454499 \h </w:instrText>
+              <w:instrText xml:space="preserve"> PAGEREF _Toc400314021 \h </w:instrText>
             </w:r>
             <w:r>
               <w:rPr>
@@ -417,11 +419,11 @@
             <w:rPr>
               <w:noProof/>
               <w:kern w:val="0"/>
-              <w:lang w:eastAsia="zh-TW"/>
+              <w:lang w:eastAsia="en-CA"/>
               <w14:ligatures w14:val="none"/>
             </w:rPr>
           </w:pPr>
-          <w:hyperlink w:anchor="_Toc397454500" w:history="1">
+          <w:hyperlink w:anchor="_Toc400314022" w:history="1">
             <w:r>
               <w:rPr>
                 <w:rStyle w:val="Hyperlink"/>
@@ -448,7 +450,7 @@
                 <w:noProof/>
                 <w:webHidden/>
               </w:rPr>
-              <w:instrText xml:space="preserve"> PAGEREF _Toc397454500 \h </w:instrText>
+              <w:instrText xml:space="preserve"> PAGEREF _Toc400314022 \h </w:instrText>
             </w:r>
             <w:r>
               <w:rPr>
@@ -488,11 +490,11 @@
             <w:rPr>
               <w:noProof/>
               <w:kern w:val="0"/>
-              <w:lang w:eastAsia="zh-TW"/>
+              <w:lang w:eastAsia="en-CA"/>
               <w14:ligatures w14:val="none"/>
             </w:rPr>
           </w:pPr>
-          <w:hyperlink w:anchor="_Toc397454501" w:history="1">
+          <w:hyperlink w:anchor="_Toc400314023" w:history="1">
             <w:r>
               <w:rPr>
                 <w:rStyle w:val="Hyperlink"/>
@@ -519,7 +521,7 @@
                 <w:noProof/>
                 <w:webHidden/>
               </w:rPr>
-              <w:instrText xml:space="preserve"> PAGEREF _Toc397454501 \h </w:instrText>
+              <w:instrText xml:space="preserve"> PAGEREF _Toc400314023 \h </w:instrText>
             </w:r>
             <w:r>
               <w:rPr>
@@ -559,11 +561,11 @@
             <w:rPr>
               <w:noProof/>
               <w:kern w:val="0"/>
-              <w:lang w:eastAsia="zh-TW"/>
+              <w:lang w:eastAsia="en-CA"/>
               <w14:ligatures w14:val="none"/>
             </w:rPr>
           </w:pPr>
-          <w:hyperlink w:anchor="_Toc397454502" w:history="1">
+          <w:hyperlink w:anchor="_Toc400314024" w:history="1">
             <w:r>
               <w:rPr>
                 <w:rStyle w:val="Hyperlink"/>
@@ -590,7 +592,7 @@
                 <w:noProof/>
                 <w:webHidden/>
               </w:rPr>
-              <w:instrText xml:space="preserve"> PAGEREF _Toc397454502 \h </w:instrText>
+              <w:instrText xml:space="preserve"> PAGEREF _Toc400314024 \h </w:instrText>
             </w:r>
             <w:r>
               <w:rPr>
@@ -630,16 +632,87 @@
             <w:rPr>
               <w:noProof/>
               <w:kern w:val="0"/>
-              <w:lang w:eastAsia="zh-TW"/>
+              <w:lang w:eastAsia="en-CA"/>
               <w14:ligatures w14:val="none"/>
             </w:rPr>
           </w:pPr>
-          <w:hyperlink w:anchor="_Toc397454503" w:history="1">
+          <w:hyperlink w:anchor="_Toc400314025" w:history="1">
             <w:r>
               <w:rPr>
                 <w:rStyle w:val="Hyperlink"/>
                 <w:noProof/>
               </w:rPr>
+              <w:t>Logging</w:t>
+            </w:r>
+            <w:r>
+              <w:rPr>
+                <w:noProof/>
+                <w:webHidden/>
+              </w:rPr>
+              <w:tab/>
+            </w:r>
+            <w:r>
+              <w:rPr>
+                <w:noProof/>
+                <w:webHidden/>
+              </w:rPr>
+              <w:fldChar w:fldCharType="begin"/>
+            </w:r>
+            <w:r>
+              <w:rPr>
+                <w:noProof/>
+                <w:webHidden/>
+              </w:rPr>
+              <w:instrText xml:space="preserve"> PAGEREF _Toc400314025 \h </w:instrText>
+            </w:r>
+            <w:r>
+              <w:rPr>
+                <w:noProof/>
+                <w:webHidden/>
+              </w:rPr>
+            </w:r>
+            <w:r>
+              <w:rPr>
+                <w:noProof/>
+                <w:webHidden/>
+              </w:rPr>
+              <w:fldChar w:fldCharType="separate"/>
+            </w:r>
+            <w:r>
+              <w:rPr>
+                <w:noProof/>
+                <w:webHidden/>
+              </w:rPr>
+              <w:t>4</w:t>
+            </w:r>
+            <w:r>
+              <w:rPr>
+                <w:noProof/>
+                <w:webHidden/>
+              </w:rPr>
+              <w:fldChar w:fldCharType="end"/>
+            </w:r>
+          </w:hyperlink>
+        </w:p>
+        <w:p>
+          <w:pPr>
+            <w:pStyle w:val="TOC1"/>
+            <w:tabs>
+              <w:tab w:val="right" w:leader="dot" w:pos="9350"/>
+            </w:tabs>
+            <w:rPr>
+              <w:noProof/>
+              <w:kern w:val="0"/>
+              <w:lang w:eastAsia="en-CA"/>
+              <w14:ligatures w14:val="none"/>
+            </w:rPr>
+          </w:pPr>
+          <w:hyperlink w:anchor="_Toc400314026" w:history="1">
+            <w:r>
+              <w:rPr>
+                <w:rStyle w:val="Hyperlink"/>
+                <w:noProof/>
+              </w:rPr>
               <w:t>Programming the OSD</w:t>
             </w:r>
             <w:r>
@@ -661,7 +734,7 @@
                 <w:noProof/>
                 <w:webHidden/>
               </w:rPr>
-              <w:instrText xml:space="preserve"> PAGEREF _Toc397454503 \h </w:instrText>
+              <w:instrText xml:space="preserve"> PAGEREF _Toc400314026 \h </w:instrText>
             </w:r>
             <w:r>
               <w:rPr>
@@ -701,11 +774,11 @@
             <w:rPr>
               <w:noProof/>
               <w:kern w:val="0"/>
-              <w:lang w:eastAsia="zh-TW"/>
+              <w:lang w:eastAsia="en-CA"/>
               <w14:ligatures w14:val="none"/>
             </w:rPr>
           </w:pPr>
-          <w:hyperlink w:anchor="_Toc397454504" w:history="1">
+          <w:hyperlink w:anchor="_Toc400314027" w:history="1">
             <w:r>
               <w:rPr>
                 <w:rStyle w:val="Hyperlink"/>
@@ -732,7 +805,7 @@
                 <w:noProof/>
                 <w:webHidden/>
               </w:rPr>
-              <w:instrText xml:space="preserve"> PAGEREF _Toc397454504 \h </w:instrText>
+              <w:instrText xml:space="preserve"> PAGEREF _Toc400314027 \h </w:instrText>
             </w:r>
             <w:r>
               <w:rPr>
@@ -772,11 +845,11 @@
             <w:rPr>
               <w:noProof/>
               <w:kern w:val="0"/>
-              <w:lang w:eastAsia="zh-TW"/>
+              <w:lang w:eastAsia="en-CA"/>
               <w14:ligatures w14:val="none"/>
             </w:rPr>
           </w:pPr>
-          <w:hyperlink w:anchor="_Toc397454505" w:history="1">
+          <w:hyperlink w:anchor="_Toc400314028" w:history="1">
             <w:r>
               <w:rPr>
                 <w:rStyle w:val="Hyperlink"/>
@@ -803,7 +876,7 @@
                 <w:noProof/>
                 <w:webHidden/>
               </w:rPr>
-              <w:instrText xml:space="preserve"> PAGEREF _Toc397454505 \h </w:instrText>
+              <w:instrText xml:space="preserve"> PAGEREF _Toc400314028 \h </w:instrText>
             </w:r>
             <w:r>
               <w:rPr>
@@ -843,16 +916,158 @@
             <w:rPr>
               <w:noProof/>
               <w:kern w:val="0"/>
-              <w:lang w:eastAsia="zh-TW"/>
+              <w:lang w:eastAsia="en-CA"/>
               <w14:ligatures w14:val="none"/>
             </w:rPr>
           </w:pPr>
-          <w:hyperlink w:anchor="_Toc397454506" w:history="1">
+          <w:hyperlink w:anchor="_Toc400314029" w:history="1">
             <w:r>
               <w:rPr>
                 <w:rStyle w:val="Hyperlink"/>
                 <w:noProof/>
               </w:rPr>
+              <w:t>Elevation Calculations</w:t>
+            </w:r>
+            <w:r>
+              <w:rPr>
+                <w:noProof/>
+                <w:webHidden/>
+              </w:rPr>
+              <w:tab/>
+            </w:r>
+            <w:r>
+              <w:rPr>
+                <w:noProof/>
+                <w:webHidden/>
+              </w:rPr>
+              <w:fldChar w:fldCharType="begin"/>
+            </w:r>
+            <w:r>
+              <w:rPr>
+                <w:noProof/>
+                <w:webHidden/>
+              </w:rPr>
+              <w:instrText xml:space="preserve"> PAGEREF _Toc400314029 \h </w:instrText>
+            </w:r>
+            <w:r>
+              <w:rPr>
+                <w:noProof/>
+                <w:webHidden/>
+              </w:rPr>
+            </w:r>
+            <w:r>
+              <w:rPr>
+                <w:noProof/>
+                <w:webHidden/>
+              </w:rPr>
+              <w:fldChar w:fldCharType="separate"/>
+            </w:r>
+            <w:r>
+              <w:rPr>
+                <w:noProof/>
+                <w:webHidden/>
+              </w:rPr>
+              <w:t>5</w:t>
+            </w:r>
+            <w:r>
+              <w:rPr>
+                <w:noProof/>
+                <w:webHidden/>
+              </w:rPr>
+              <w:fldChar w:fldCharType="end"/>
+            </w:r>
+          </w:hyperlink>
+        </w:p>
+        <w:p>
+          <w:pPr>
+            <w:pStyle w:val="TOC1"/>
+            <w:tabs>
+              <w:tab w:val="right" w:leader="dot" w:pos="9350"/>
+            </w:tabs>
+            <w:rPr>
+              <w:noProof/>
+              <w:kern w:val="0"/>
+              <w:lang w:eastAsia="en-CA"/>
+              <w14:ligatures w14:val="none"/>
+            </w:rPr>
+          </w:pPr>
+          <w:hyperlink w:anchor="_Toc400314030" w:history="1">
+            <w:r>
+              <w:rPr>
+                <w:rStyle w:val="Hyperlink"/>
+                <w:noProof/>
+              </w:rPr>
+              <w:t>SRM Data</w:t>
+            </w:r>
+            <w:r>
+              <w:rPr>
+                <w:noProof/>
+                <w:webHidden/>
+              </w:rPr>
+              <w:tab/>
+            </w:r>
+            <w:r>
+              <w:rPr>
+                <w:noProof/>
+                <w:webHidden/>
+              </w:rPr>
+              <w:fldChar w:fldCharType="begin"/>
+            </w:r>
+            <w:r>
+              <w:rPr>
+                <w:noProof/>
+                <w:webHidden/>
+              </w:rPr>
+              <w:instrText xml:space="preserve"> PAGEREF _Toc400314030 \h </w:instrText>
+            </w:r>
+            <w:r>
+              <w:rPr>
+                <w:noProof/>
+                <w:webHidden/>
+              </w:rPr>
+            </w:r>
+            <w:r>
+              <w:rPr>
+                <w:noProof/>
+                <w:webHidden/>
+              </w:rPr>
+              <w:fldChar w:fldCharType="separate"/>
+            </w:r>
+            <w:r>
+              <w:rPr>
+                <w:noProof/>
+                <w:webHidden/>
+              </w:rPr>
+              <w:t>5</w:t>
+            </w:r>
+            <w:r>
+              <w:rPr>
+                <w:noProof/>
+                <w:webHidden/>
+              </w:rPr>
+              <w:fldChar w:fldCharType="end"/>
+            </w:r>
+          </w:hyperlink>
+        </w:p>
+        <w:p>
+          <w:pPr>
+            <w:pStyle w:val="TOC1"/>
+            <w:tabs>
+              <w:tab w:val="right" w:leader="dot" w:pos="9350"/>
+            </w:tabs>
+            <w:rPr>
+              <w:noProof/>
+              <w:kern w:val="0"/>
+              <w:lang w:eastAsia="en-CA"/>
+              <w14:ligatures w14:val="none"/>
+            </w:rPr>
+          </w:pPr>
+          <w:hyperlink w:anchor="_Toc400314031" w:history="1">
+            <w:r>
+              <w:rPr>
+                <w:rStyle w:val="Hyperlink"/>
+                <w:noProof/>
+              </w:rPr>
               <w:t>Common Tasks</w:t>
             </w:r>
             <w:r>
@@ -874,7 +1089,7 @@
                 <w:noProof/>
                 <w:webHidden/>
               </w:rPr>
-              <w:instrText xml:space="preserve"> PAGEREF _Toc397454506 \h </w:instrText>
+              <w:instrText xml:space="preserve"> PAGEREF _Toc400314031 \h </w:instrText>
             </w:r>
             <w:r>
               <w:rPr>
@@ -894,7 +1109,7 @@
                 <w:noProof/>
                 <w:webHidden/>
               </w:rPr>
-              <w:t>4</w:t>
+              <w:t>5</w:t>
             </w:r>
             <w:r>
               <w:rPr>
@@ -914,11 +1129,11 @@
             <w:rPr>
               <w:noProof/>
               <w:kern w:val="0"/>
-              <w:lang w:eastAsia="zh-TW"/>
+              <w:lang w:eastAsia="en-CA"/>
               <w14:ligatures w14:val="none"/>
             </w:rPr>
           </w:pPr>
-          <w:hyperlink w:anchor="_Toc397454507" w:history="1">
+          <w:hyperlink w:anchor="_Toc400314032" w:history="1">
             <w:r>
               <w:rPr>
                 <w:rStyle w:val="Hyperlink"/>
@@ -945,7 +1160,7 @@
                 <w:noProof/>
                 <w:webHidden/>
               </w:rPr>
-              <w:instrText xml:space="preserve"> PAGEREF _Toc397454507 \h </w:instrText>
+              <w:instrText xml:space="preserve"> PAGEREF _Toc400314032 \h </w:instrText>
             </w:r>
             <w:r>
               <w:rPr>
@@ -965,7 +1180,7 @@
                 <w:noProof/>
                 <w:webHidden/>
               </w:rPr>
-              <w:t>4</w:t>
+              <w:t>5</w:t>
             </w:r>
             <w:r>
               <w:rPr>
@@ -985,11 +1200,11 @@
             <w:rPr>
               <w:noProof/>
               <w:kern w:val="0"/>
-              <w:lang w:eastAsia="zh-TW"/>
+              <w:lang w:eastAsia="en-CA"/>
               <w14:ligatures w14:val="none"/>
             </w:rPr>
           </w:pPr>
-          <w:hyperlink w:anchor="_Toc397454508" w:history="1">
+          <w:hyperlink w:anchor="_Toc400314033" w:history="1">
             <w:r>
               <w:rPr>
                 <w:rStyle w:val="Hyperlink"/>
@@ -1016,7 +1231,7 @@
                 <w:noProof/>
                 <w:webHidden/>
               </w:rPr>
-              <w:instrText xml:space="preserve"> PAGEREF _Toc397454508 \h </w:instrText>
+              <w:instrText xml:space="preserve"> PAGEREF _Toc400314033 \h </w:instrText>
             </w:r>
             <w:r>
               <w:rPr>
@@ -1036,7 +1251,7 @@
                 <w:noProof/>
                 <w:webHidden/>
               </w:rPr>
-              <w:t>5</w:t>
+              <w:t>6</w:t>
             </w:r>
             <w:r>
               <w:rPr>
@@ -1056,11 +1271,11 @@
             <w:rPr>
               <w:noProof/>
               <w:kern w:val="0"/>
-              <w:lang w:eastAsia="zh-TW"/>
+              <w:lang w:eastAsia="en-CA"/>
               <w14:ligatures w14:val="none"/>
             </w:rPr>
           </w:pPr>
-          <w:hyperlink w:anchor="_Toc397454509" w:history="1">
+          <w:hyperlink w:anchor="_Toc400314034" w:history="1">
             <w:r>
               <w:rPr>
                 <w:rStyle w:val="Hyperlink"/>
@@ -1087,7 +1302,7 @@
                 <w:noProof/>
                 <w:webHidden/>
               </w:rPr>
-              <w:instrText xml:space="preserve"> PAGEREF _Toc397454509 \h </w:instrText>
+              <w:instrText xml:space="preserve"> PAGEREF _Toc400314034 \h </w:instrText>
             </w:r>
             <w:r>
               <w:rPr>
@@ -1107,7 +1322,7 @@
                 <w:noProof/>
                 <w:webHidden/>
               </w:rPr>
-              <w:t>5</w:t>
+              <w:t>6</w:t>
             </w:r>
             <w:r>
               <w:rPr>
@@ -1127,11 +1342,11 @@
             <w:rPr>
               <w:noProof/>
               <w:kern w:val="0"/>
-              <w:lang w:eastAsia="zh-TW"/>
+              <w:lang w:eastAsia="en-CA"/>
               <w14:ligatures w14:val="none"/>
             </w:rPr>
           </w:pPr>
-          <w:hyperlink w:anchor="_Toc397454510" w:history="1">
+          <w:hyperlink w:anchor="_Toc400314035" w:history="1">
             <w:r>
               <w:rPr>
                 <w:rStyle w:val="Hyperlink"/>
@@ -1158,7 +1373,7 @@
                 <w:noProof/>
                 <w:webHidden/>
               </w:rPr>
-              <w:instrText xml:space="preserve"> PAGEREF _Toc397454510 \h </w:instrText>
+              <w:instrText xml:space="preserve"> PAGEREF _Toc400314035 \h </w:instrText>
             </w:r>
             <w:r>
               <w:rPr>
@@ -1178,7 +1393,7 @@
                 <w:noProof/>
                 <w:webHidden/>
               </w:rPr>
-              <w:t>5</w:t>
+              <w:t>6</w:t>
             </w:r>
             <w:r>
               <w:rPr>
@@ -1198,11 +1413,11 @@
             <w:rPr>
               <w:noProof/>
               <w:kern w:val="0"/>
-              <w:lang w:eastAsia="zh-TW"/>
+              <w:lang w:eastAsia="en-CA"/>
               <w14:ligatures w14:val="none"/>
             </w:rPr>
           </w:pPr>
-          <w:hyperlink w:anchor="_Toc397454511" w:history="1">
+          <w:hyperlink w:anchor="_Toc400314036" w:history="1">
             <w:r>
               <w:rPr>
                 <w:rStyle w:val="Hyperlink"/>
@@ -1229,7 +1444,7 @@
                 <w:noProof/>
                 <w:webHidden/>
               </w:rPr>
-              <w:instrText xml:space="preserve"> PAGEREF _Toc397454511 \h </w:instrText>
+              <w:instrText xml:space="preserve"> PAGEREF _Toc400314036 \h </w:instrText>
             </w:r>
             <w:r>
               <w:rPr>
@@ -1249,7 +1464,7 @@
                 <w:noProof/>
                 <w:webHidden/>
               </w:rPr>
-              <w:t>5</w:t>
+              <w:t>6</w:t>
             </w:r>
             <w:r>
               <w:rPr>
@@ -1269,11 +1484,11 @@
             <w:rPr>
               <w:noProof/>
               <w:kern w:val="0"/>
-              <w:lang w:eastAsia="zh-TW"/>
+              <w:lang w:eastAsia="en-CA"/>
               <w14:ligatures w14:val="none"/>
             </w:rPr>
           </w:pPr>
-          <w:hyperlink w:anchor="_Toc397454512" w:history="1">
+          <w:hyperlink w:anchor="_Toc400314037" w:history="1">
             <w:r>
               <w:rPr>
                 <w:rStyle w:val="Hyperlink"/>
@@ -1300,7 +1515,7 @@
                 <w:noProof/>
                 <w:webHidden/>
               </w:rPr>
-              <w:instrText xml:space="preserve"> PAGEREF _Toc397454512 \h </w:instrText>
+              <w:instrText xml:space="preserve"> PAGEREF _Toc400314037 \h </w:instrText>
             </w:r>
             <w:r>
               <w:rPr>
@@ -1320,7 +1535,7 @@
                 <w:noProof/>
                 <w:webHidden/>
               </w:rPr>
-              <w:t>5</w:t>
+              <w:t>6</w:t>
             </w:r>
             <w:r>
               <w:rPr>
@@ -1340,11 +1555,11 @@
             <w:rPr>
               <w:noProof/>
               <w:kern w:val="0"/>
-              <w:lang w:eastAsia="zh-TW"/>
+              <w:lang w:eastAsia="en-CA"/>
               <w14:ligatures w14:val="none"/>
             </w:rPr>
           </w:pPr>
-          <w:hyperlink w:anchor="_Toc397454513" w:history="1">
+          <w:hyperlink w:anchor="_Toc400314038" w:history="1">
             <w:r>
               <w:rPr>
                 <w:rStyle w:val="Hyperlink"/>
@@ -1371,7 +1586,7 @@
                 <w:noProof/>
                 <w:webHidden/>
               </w:rPr>
-              <w:instrText xml:space="preserve"> PAGEREF _Toc397454513 \h </w:instrText>
+              <w:instrText xml:space="preserve"> PAGEREF _Toc400314038 \h </w:instrText>
             </w:r>
             <w:r>
               <w:rPr>
@@ -1391,7 +1606,7 @@
                 <w:noProof/>
                 <w:webHidden/>
               </w:rPr>
-              <w:t>5</w:t>
+              <w:t>6</w:t>
             </w:r>
             <w:r>
               <w:rPr>
@@ -1411,11 +1626,11 @@
             <w:rPr>
               <w:noProof/>
               <w:kern w:val="0"/>
-              <w:lang w:eastAsia="zh-TW"/>
+              <w:lang w:eastAsia="en-CA"/>
               <w14:ligatures w14:val="none"/>
             </w:rPr>
           </w:pPr>
-          <w:hyperlink w:anchor="_Toc397454514" w:history="1">
+          <w:hyperlink w:anchor="_Toc400314039" w:history="1">
             <w:r>
               <w:rPr>
                 <w:rStyle w:val="Hyperlink"/>
@@ -1442,7 +1657,7 @@
                 <w:noProof/>
                 <w:webHidden/>
               </w:rPr>
-              <w:instrText xml:space="preserve"> PAGEREF _Toc397454514 \h </w:instrText>
+              <w:instrText xml:space="preserve"> PAGEREF _Toc400314039 \h </w:instrText>
             </w:r>
             <w:r>
               <w:rPr>
@@ -1482,11 +1697,11 @@
             <w:rPr>
               <w:noProof/>
               <w:kern w:val="0"/>
-              <w:lang w:eastAsia="zh-TW"/>
+              <w:lang w:eastAsia="en-CA"/>
               <w14:ligatures w14:val="none"/>
             </w:rPr>
           </w:pPr>
-          <w:hyperlink w:anchor="_Toc397454515" w:history="1">
+          <w:hyperlink w:anchor="_Toc400314040" w:history="1">
             <w:r>
               <w:rPr>
                 <w:rStyle w:val="Hyperlink"/>
@@ -1513,7 +1728,7 @@
                 <w:noProof/>
                 <w:webHidden/>
               </w:rPr>
-              <w:instrText xml:space="preserve"> PAGEREF _Toc397454515 \h </w:instrText>
+              <w:instrText xml:space="preserve"> PAGEREF _Toc400314040 \h </w:instrText>
             </w:r>
             <w:r>
               <w:rPr>
@@ -1533,7 +1748,7 @@
                 <w:noProof/>
                 <w:webHidden/>
               </w:rPr>
-              <w:t>6</w:t>
+              <w:t>7</w:t>
             </w:r>
             <w:r>
               <w:rPr>
@@ -1553,11 +1768,11 @@
             <w:rPr>
               <w:noProof/>
               <w:kern w:val="0"/>
-              <w:lang w:eastAsia="zh-TW"/>
+              <w:lang w:eastAsia="en-CA"/>
               <w14:ligatures w14:val="none"/>
             </w:rPr>
           </w:pPr>
-          <w:hyperlink w:anchor="_Toc397454516" w:history="1">
+          <w:hyperlink w:anchor="_Toc400314041" w:history="1">
             <w:r>
               <w:rPr>
                 <w:rStyle w:val="Hyperlink"/>
@@ -1584,7 +1799,7 @@
                 <w:noProof/>
                 <w:webHidden/>
               </w:rPr>
-              <w:instrText xml:space="preserve"> PAGEREF _Toc397454516 \h </w:instrText>
+              <w:instrText xml:space="preserve"> PAGEREF _Toc400314041 \h </w:instrText>
             </w:r>
             <w:r>
               <w:rPr>
@@ -1604,7 +1819,7 @@
                 <w:noProof/>
                 <w:webHidden/>
               </w:rPr>
-              <w:t>6</w:t>
+              <w:t>7</w:t>
             </w:r>
             <w:r>
               <w:rPr>
@@ -1624,11 +1839,11 @@
             <w:rPr>
               <w:noProof/>
               <w:kern w:val="0"/>
-              <w:lang w:eastAsia="zh-TW"/>
+              <w:lang w:eastAsia="en-CA"/>
               <w14:ligatures w14:val="none"/>
             </w:rPr>
           </w:pPr>
-          <w:hyperlink w:anchor="_Toc397454517" w:history="1">
+          <w:hyperlink w:anchor="_Toc400314042" w:history="1">
             <w:r>
               <w:rPr>
                 <w:rStyle w:val="Hyperlink"/>
@@ -1655,7 +1870,7 @@
                 <w:noProof/>
                 <w:webHidden/>
               </w:rPr>
-              <w:instrText xml:space="preserve"> PAGEREF _Toc397454517 \h </w:instrText>
+              <w:instrText xml:space="preserve"> PAGEREF _Toc400314042 \h </w:instrText>
             </w:r>
             <w:r>
               <w:rPr>
@@ -1675,7 +1890,7 @@
                 <w:noProof/>
                 <w:webHidden/>
               </w:rPr>
-              <w:t>6</w:t>
+              <w:t>7</w:t>
             </w:r>
             <w:r>
               <w:rPr>
@@ -1695,11 +1910,11 @@
             <w:rPr>
               <w:noProof/>
               <w:kern w:val="0"/>
-              <w:lang w:eastAsia="zh-TW"/>
+              <w:lang w:eastAsia="en-CA"/>
               <w14:ligatures w14:val="none"/>
             </w:rPr>
           </w:pPr>
-          <w:hyperlink w:anchor="_Toc397454518" w:history="1">
+          <w:hyperlink w:anchor="_Toc400314043" w:history="1">
             <w:r>
               <w:rPr>
                 <w:rStyle w:val="Hyperlink"/>
@@ -1726,7 +1941,7 @@
                 <w:noProof/>
                 <w:webHidden/>
               </w:rPr>
-              <w:instrText xml:space="preserve"> PAGEREF _Toc397454518 \h </w:instrText>
+              <w:instrText xml:space="preserve"> PAGEREF _Toc400314043 \h </w:instrText>
             </w:r>
             <w:r>
               <w:rPr>
@@ -1746,7 +1961,7 @@
                 <w:noProof/>
                 <w:webHidden/>
               </w:rPr>
-              <w:t>6</w:t>
+              <w:t>7</w:t>
             </w:r>
             <w:r>
               <w:rPr>
@@ -1766,11 +1981,11 @@
             <w:rPr>
               <w:noProof/>
               <w:kern w:val="0"/>
-              <w:lang w:eastAsia="zh-TW"/>
+              <w:lang w:eastAsia="en-CA"/>
               <w14:ligatures w14:val="none"/>
             </w:rPr>
           </w:pPr>
-          <w:hyperlink w:anchor="_Toc397454519" w:history="1">
+          <w:hyperlink w:anchor="_Toc400314044" w:history="1">
             <w:r>
               <w:rPr>
                 <w:rStyle w:val="Hyperlink"/>
@@ -1797,7 +2012,7 @@
                 <w:noProof/>
                 <w:webHidden/>
               </w:rPr>
-              <w:instrText xml:space="preserve"> PAGEREF _Toc397454519 \h </w:instrText>
+              <w:instrText xml:space="preserve"> PAGEREF _Toc400314044 \h </w:instrText>
             </w:r>
             <w:r>
               <w:rPr>
@@ -1817,7 +2032,7 @@
                 <w:noProof/>
                 <w:webHidden/>
               </w:rPr>
-              <w:t>6</w:t>
+              <w:t>7</w:t>
             </w:r>
             <w:r>
               <w:rPr>
@@ -1837,11 +2052,11 @@
             <w:rPr>
               <w:noProof/>
               <w:kern w:val="0"/>
-              <w:lang w:eastAsia="zh-TW"/>
+              <w:lang w:eastAsia="en-CA"/>
               <w14:ligatures w14:val="none"/>
             </w:rPr>
           </w:pPr>
-          <w:hyperlink w:anchor="_Toc397454520" w:history="1">
+          <w:hyperlink w:anchor="_Toc400314045" w:history="1">
             <w:r>
               <w:rPr>
                 <w:rStyle w:val="Hyperlink"/>
@@ -1868,7 +2083,7 @@
                 <w:noProof/>
                 <w:webHidden/>
               </w:rPr>
-              <w:instrText xml:space="preserve"> PAGEREF _Toc397454520 \h </w:instrText>
+              <w:instrText xml:space="preserve"> PAGEREF _Toc400314045 \h </w:instrText>
             </w:r>
             <w:r>
               <w:rPr>
@@ -1888,7 +2103,7 @@
                 <w:noProof/>
                 <w:webHidden/>
               </w:rPr>
-              <w:t>6</w:t>
+              <w:t>7</w:t>
             </w:r>
             <w:r>
               <w:rPr>
@@ -1908,11 +2123,11 @@
             <w:rPr>
               <w:noProof/>
               <w:kern w:val="0"/>
-              <w:lang w:eastAsia="zh-TW"/>
+              <w:lang w:eastAsia="en-CA"/>
               <w14:ligatures w14:val="none"/>
             </w:rPr>
           </w:pPr>
-          <w:hyperlink w:anchor="_Toc397454521" w:history="1">
+          <w:hyperlink w:anchor="_Toc400314046" w:history="1">
             <w:r>
               <w:rPr>
                 <w:rStyle w:val="Hyperlink"/>
@@ -1939,7 +2154,7 @@
                 <w:noProof/>
                 <w:webHidden/>
               </w:rPr>
-              <w:instrText xml:space="preserve"> PAGEREF _Toc397454521 \h </w:instrText>
+              <w:instrText xml:space="preserve"> PAGEREF _Toc400314046 \h </w:instrText>
             </w:r>
             <w:r>
               <w:rPr>
@@ -1959,7 +2174,7 @@
                 <w:noProof/>
                 <w:webHidden/>
               </w:rPr>
-              <w:t>6</w:t>
+              <w:t>7</w:t>
             </w:r>
             <w:r>
               <w:rPr>
@@ -1979,11 +2194,11 @@
             <w:rPr>
               <w:noProof/>
               <w:kern w:val="0"/>
-              <w:lang w:eastAsia="zh-TW"/>
+              <w:lang w:eastAsia="en-CA"/>
               <w14:ligatures w14:val="none"/>
             </w:rPr>
           </w:pPr>
-          <w:hyperlink w:anchor="_Toc397454522" w:history="1">
+          <w:hyperlink w:anchor="_Toc400314047" w:history="1">
             <w:r>
               <w:rPr>
                 <w:rStyle w:val="Hyperlink"/>
@@ -2010,7 +2225,7 @@
                 <w:noProof/>
                 <w:webHidden/>
               </w:rPr>
-              <w:instrText xml:space="preserve"> PAGEREF _Toc397454522 \h </w:instrText>
+              <w:instrText xml:space="preserve"> PAGEREF _Toc400314047 \h </w:instrText>
             </w:r>
             <w:r>
               <w:rPr>
@@ -2030,7 +2245,7 @@
                 <w:noProof/>
                 <w:webHidden/>
               </w:rPr>
-              <w:t>6</w:t>
+              <w:t>7</w:t>
             </w:r>
             <w:r>
               <w:rPr>
@@ -2050,11 +2265,11 @@
             <w:rPr>
               <w:noProof/>
               <w:kern w:val="0"/>
-              <w:lang w:eastAsia="zh-TW"/>
+              <w:lang w:eastAsia="en-CA"/>
               <w14:ligatures w14:val="none"/>
             </w:rPr>
           </w:pPr>
-          <w:hyperlink w:anchor="_Toc397454523" w:history="1">
+          <w:hyperlink w:anchor="_Toc400314048" w:history="1">
             <w:r>
               <w:rPr>
                 <w:rStyle w:val="Hyperlink"/>
@@ -2081,7 +2296,7 @@
                 <w:noProof/>
                 <w:webHidden/>
               </w:rPr>
-              <w:instrText xml:space="preserve"> PAGEREF _Toc397454523 \h </w:instrText>
+              <w:instrText xml:space="preserve"> PAGEREF _Toc400314048 \h </w:instrText>
             </w:r>
             <w:r>
               <w:rPr>
@@ -2101,7 +2316,7 @@
                 <w:noProof/>
                 <w:webHidden/>
               </w:rPr>
-              <w:t>7</w:t>
+              <w:t>8</w:t>
             </w:r>
             <w:r>
               <w:rPr>
@@ -2121,11 +2336,11 @@
             <w:rPr>
               <w:noProof/>
               <w:kern w:val="0"/>
-              <w:lang w:eastAsia="zh-TW"/>
+              <w:lang w:eastAsia="en-CA"/>
               <w14:ligatures w14:val="none"/>
             </w:rPr>
           </w:pPr>
-          <w:hyperlink w:anchor="_Toc397454524" w:history="1">
+          <w:hyperlink w:anchor="_Toc400314049" w:history="1">
             <w:r>
               <w:rPr>
                 <w:rStyle w:val="Hyperlink"/>
@@ -2140,8 +2355,6 @@
               </w:rPr>
               <w:tab/>
             </w:r>
-            <w:bookmarkStart w:id="0" w:name="_GoBack"/>
-            <w:bookmarkEnd w:id="0"/>
             <w:r>
               <w:rPr>
                 <w:noProof/>
@@ -2154,7 +2367,7 @@
                 <w:noProof/>
                 <w:webHidden/>
               </w:rPr>
-              <w:instrText xml:space="preserve"> PAGEREF _Toc397454524 \h </w:instrText>
+              <w:instrText xml:space="preserve"> PAGEREF _Toc400314049 \h </w:instrText>
             </w:r>
             <w:r>
               <w:rPr>
@@ -2174,7 +2387,7 @@
                 <w:noProof/>
                 <w:webHidden/>
               </w:rPr>
-              <w:t>7</w:t>
+              <w:t>8</w:t>
             </w:r>
             <w:r>
               <w:rPr>
@@ -2194,11 +2407,11 @@
             <w:rPr>
               <w:noProof/>
               <w:kern w:val="0"/>
-              <w:lang w:eastAsia="zh-TW"/>
+              <w:lang w:eastAsia="en-CA"/>
               <w14:ligatures w14:val="none"/>
             </w:rPr>
           </w:pPr>
-          <w:hyperlink w:anchor="_Toc397454525" w:history="1">
+          <w:hyperlink w:anchor="_Toc400314050" w:history="1">
             <w:r>
               <w:rPr>
                 <w:rStyle w:val="Hyperlink"/>
@@ -2225,7 +2438,7 @@
                 <w:noProof/>
                 <w:webHidden/>
               </w:rPr>
-              <w:instrText xml:space="preserve"> PAGEREF _Toc397454525 \h </w:instrText>
+              <w:instrText xml:space="preserve"> PAGEREF _Toc400314050 \h </w:instrText>
             </w:r>
             <w:r>
               <w:rPr>
@@ -2245,7 +2458,7 @@
                 <w:noProof/>
                 <w:webHidden/>
               </w:rPr>
-              <w:t>7</w:t>
+              <w:t>8</w:t>
             </w:r>
             <w:r>
               <w:rPr>
@@ -2265,11 +2478,11 @@
             <w:rPr>
               <w:noProof/>
               <w:kern w:val="0"/>
-              <w:lang w:eastAsia="zh-TW"/>
+              <w:lang w:eastAsia="en-CA"/>
               <w14:ligatures w14:val="none"/>
             </w:rPr>
           </w:pPr>
-          <w:hyperlink w:anchor="_Toc397454526" w:history="1">
+          <w:hyperlink w:anchor="_Toc400314051" w:history="1">
             <w:r>
               <w:rPr>
                 <w:rStyle w:val="Hyperlink"/>
@@ -2296,7 +2509,7 @@
                 <w:noProof/>
                 <w:webHidden/>
               </w:rPr>
-              <w:instrText xml:space="preserve"> PAGEREF _Toc397454526 \h </w:instrText>
+              <w:instrText xml:space="preserve"> PAGEREF _Toc400314051 \h </w:instrText>
             </w:r>
             <w:r>
               <w:rPr>
@@ -2316,7 +2529,7 @@
                 <w:noProof/>
                 <w:webHidden/>
               </w:rPr>
-              <w:t>7</w:t>
+              <w:t>8</w:t>
             </w:r>
             <w:r>
               <w:rPr>
@@ -2336,11 +2549,11 @@
             <w:rPr>
               <w:noProof/>
               <w:kern w:val="0"/>
-              <w:lang w:eastAsia="zh-TW"/>
+              <w:lang w:eastAsia="en-CA"/>
               <w14:ligatures w14:val="none"/>
             </w:rPr>
           </w:pPr>
-          <w:hyperlink w:anchor="_Toc397454527" w:history="1">
+          <w:hyperlink w:anchor="_Toc400314052" w:history="1">
             <w:r>
               <w:rPr>
                 <w:rStyle w:val="Hyperlink"/>
@@ -2367,7 +2580,7 @@
                 <w:noProof/>
                 <w:webHidden/>
               </w:rPr>
-              <w:instrText xml:space="preserve"> PAGEREF _Toc397454527 \h </w:instrText>
+              <w:instrText xml:space="preserve"> PAGEREF _Toc400314052 \h </w:instrText>
             </w:r>
             <w:r>
               <w:rPr>
@@ -2387,7 +2600,7 @@
                 <w:noProof/>
                 <w:webHidden/>
               </w:rPr>
-              <w:t>7</w:t>
+              <w:t>8</w:t>
             </w:r>
             <w:r>
               <w:rPr>
@@ -2407,11 +2620,11 @@
             <w:rPr>
               <w:noProof/>
               <w:kern w:val="0"/>
-              <w:lang w:eastAsia="zh-TW"/>
+              <w:lang w:eastAsia="en-CA"/>
               <w14:ligatures w14:val="none"/>
             </w:rPr>
           </w:pPr>
-          <w:hyperlink w:anchor="_Toc397454528" w:history="1">
+          <w:hyperlink w:anchor="_Toc400314053" w:history="1">
             <w:r>
               <w:rPr>
                 <w:rStyle w:val="Hyperlink"/>
@@ -2438,7 +2651,7 @@
                 <w:noProof/>
                 <w:webHidden/>
               </w:rPr>
-              <w:instrText xml:space="preserve"> PAGEREF _Toc397454528 \h </w:instrText>
+              <w:instrText xml:space="preserve"> PAGEREF _Toc400314053 \h </w:instrText>
             </w:r>
             <w:r>
               <w:rPr>
@@ -2458,7 +2671,7 @@
                 <w:noProof/>
                 <w:webHidden/>
               </w:rPr>
-              <w:t>7</w:t>
+              <w:t>8</w:t>
             </w:r>
             <w:r>
               <w:rPr>
@@ -2478,11 +2691,11 @@
             <w:rPr>
               <w:noProof/>
               <w:kern w:val="0"/>
-              <w:lang w:eastAsia="zh-TW"/>
+              <w:lang w:eastAsia="en-CA"/>
               <w14:ligatures w14:val="none"/>
             </w:rPr>
           </w:pPr>
-          <w:hyperlink w:anchor="_Toc397454529" w:history="1">
+          <w:hyperlink w:anchor="_Toc400314054" w:history="1">
             <w:r>
               <w:rPr>
                 <w:rStyle w:val="Hyperlink"/>
@@ -2509,7 +2722,7 @@
                 <w:noProof/>
                 <w:webHidden/>
               </w:rPr>
-              <w:instrText xml:space="preserve"> PAGEREF _Toc397454529 \h </w:instrText>
+              <w:instrText xml:space="preserve"> PAGEREF _Toc400314054 \h </w:instrText>
             </w:r>
             <w:r>
               <w:rPr>
@@ -2529,7 +2742,7 @@
                 <w:noProof/>
                 <w:webHidden/>
               </w:rPr>
-              <w:t>7</w:t>
+              <w:t>8</w:t>
             </w:r>
             <w:r>
               <w:rPr>
@@ -2549,11 +2762,11 @@
             <w:rPr>
               <w:noProof/>
               <w:kern w:val="0"/>
-              <w:lang w:eastAsia="zh-TW"/>
+              <w:lang w:eastAsia="en-CA"/>
               <w14:ligatures w14:val="none"/>
             </w:rPr>
           </w:pPr>
-          <w:hyperlink w:anchor="_Toc397454530" w:history="1">
+          <w:hyperlink w:anchor="_Toc400314055" w:history="1">
             <w:r>
               <w:rPr>
                 <w:rStyle w:val="Hyperlink"/>
@@ -2580,7 +2793,7 @@
                 <w:noProof/>
                 <w:webHidden/>
               </w:rPr>
-              <w:instrText xml:space="preserve"> PAGEREF _Toc397454530 \h </w:instrText>
+              <w:instrText xml:space="preserve"> PAGEREF _Toc400314055 \h </w:instrText>
             </w:r>
             <w:r>
               <w:rPr>
@@ -2600,7 +2813,7 @@
                 <w:noProof/>
                 <w:webHidden/>
               </w:rPr>
-              <w:t>7</w:t>
+              <w:t>8</w:t>
             </w:r>
             <w:r>
               <w:rPr>
@@ -2620,11 +2833,11 @@
             <w:rPr>
               <w:noProof/>
               <w:kern w:val="0"/>
-              <w:lang w:eastAsia="zh-TW"/>
+              <w:lang w:eastAsia="en-CA"/>
               <w14:ligatures w14:val="none"/>
             </w:rPr>
           </w:pPr>
-          <w:hyperlink w:anchor="_Toc397454531" w:history="1">
+          <w:hyperlink w:anchor="_Toc400314056" w:history="1">
             <w:r>
               <w:rPr>
                 <w:rStyle w:val="Hyperlink"/>
@@ -2651,7 +2864,7 @@
                 <w:noProof/>
                 <w:webHidden/>
               </w:rPr>
-              <w:instrText xml:space="preserve"> PAGEREF _Toc397454531 \h </w:instrText>
+              <w:instrText xml:space="preserve"> PAGEREF _Toc400314056 \h </w:instrText>
             </w:r>
             <w:r>
               <w:rPr>
@@ -2671,7 +2884,7 @@
                 <w:noProof/>
                 <w:webHidden/>
               </w:rPr>
-              <w:t>7</w:t>
+              <w:t>8</w:t>
             </w:r>
             <w:r>
               <w:rPr>
@@ -2691,11 +2904,11 @@
             <w:rPr>
               <w:noProof/>
               <w:kern w:val="0"/>
-              <w:lang w:eastAsia="zh-TW"/>
+              <w:lang w:eastAsia="en-CA"/>
               <w14:ligatures w14:val="none"/>
             </w:rPr>
           </w:pPr>
-          <w:hyperlink w:anchor="_Toc397454532" w:history="1">
+          <w:hyperlink w:anchor="_Toc400314057" w:history="1">
             <w:r>
               <w:rPr>
                 <w:rStyle w:val="Hyperlink"/>
@@ -2722,7 +2935,7 @@
                 <w:noProof/>
                 <w:webHidden/>
               </w:rPr>
-              <w:instrText xml:space="preserve"> PAGEREF _Toc397454532 \h </w:instrText>
+              <w:instrText xml:space="preserve"> PAGEREF _Toc400314057 \h </w:instrText>
             </w:r>
             <w:r>
               <w:rPr>
@@ -2742,7 +2955,7 @@
                 <w:noProof/>
                 <w:webHidden/>
               </w:rPr>
-              <w:t>8</w:t>
+              <w:t>9</w:t>
             </w:r>
             <w:r>
               <w:rPr>
@@ -2762,11 +2975,11 @@
             <w:rPr>
               <w:noProof/>
               <w:kern w:val="0"/>
-              <w:lang w:eastAsia="zh-TW"/>
+              <w:lang w:eastAsia="en-CA"/>
               <w14:ligatures w14:val="none"/>
             </w:rPr>
           </w:pPr>
-          <w:hyperlink w:anchor="_Toc397454533" w:history="1">
+          <w:hyperlink w:anchor="_Toc400314058" w:history="1">
             <w:r>
               <w:rPr>
                 <w:rStyle w:val="Hyperlink"/>
@@ -2793,7 +3006,7 @@
                 <w:noProof/>
                 <w:webHidden/>
               </w:rPr>
-              <w:instrText xml:space="preserve"> PAGEREF _Toc397454533 \h </w:instrText>
+              <w:instrText xml:space="preserve"> PAGEREF _Toc400314058 \h </w:instrText>
             </w:r>
             <w:r>
               <w:rPr>
@@ -2813,7 +3026,7 @@
                 <w:noProof/>
                 <w:webHidden/>
               </w:rPr>
-              <w:t>8</w:t>
+              <w:t>9</w:t>
             </w:r>
             <w:r>
               <w:rPr>
@@ -2833,11 +3046,11 @@
             <w:rPr>
               <w:noProof/>
               <w:kern w:val="0"/>
-              <w:lang w:eastAsia="zh-TW"/>
+              <w:lang w:eastAsia="en-CA"/>
               <w14:ligatures w14:val="none"/>
             </w:rPr>
           </w:pPr>
-          <w:hyperlink w:anchor="_Toc397454534" w:history="1">
+          <w:hyperlink w:anchor="_Toc400314059" w:history="1">
             <w:r>
               <w:rPr>
                 <w:rStyle w:val="Hyperlink"/>
@@ -2864,7 +3077,7 @@
                 <w:noProof/>
                 <w:webHidden/>
               </w:rPr>
-              <w:instrText xml:space="preserve"> PAGEREF _Toc397454534 \h </w:instrText>
+              <w:instrText xml:space="preserve"> PAGEREF _Toc400314059 \h </w:instrText>
             </w:r>
             <w:r>
               <w:rPr>
@@ -2884,7 +3097,7 @@
                 <w:noProof/>
                 <w:webHidden/>
               </w:rPr>
-              <w:t>8</w:t>
+              <w:t>9</w:t>
             </w:r>
             <w:r>
               <w:rPr>
@@ -2904,11 +3117,11 @@
             <w:rPr>
               <w:noProof/>
               <w:kern w:val="0"/>
-              <w:lang w:eastAsia="zh-TW"/>
+              <w:lang w:eastAsia="en-CA"/>
               <w14:ligatures w14:val="none"/>
             </w:rPr>
           </w:pPr>
-          <w:hyperlink w:anchor="_Toc397454535" w:history="1">
+          <w:hyperlink w:anchor="_Toc400314060" w:history="1">
             <w:r>
               <w:rPr>
                 <w:rStyle w:val="Hyperlink"/>
@@ -2935,7 +3148,7 @@
                 <w:noProof/>
                 <w:webHidden/>
               </w:rPr>
-              <w:instrText xml:space="preserve"> PAGEREF _Toc397454535 \h </w:instrText>
+              <w:instrText xml:space="preserve"> PAGEREF _Toc400314060 \h </w:instrText>
             </w:r>
             <w:r>
               <w:rPr>
@@ -2955,7 +3168,7 @@
                 <w:noProof/>
                 <w:webHidden/>
               </w:rPr>
-              <w:t>8</w:t>
+              <w:t>9</w:t>
             </w:r>
             <w:r>
               <w:rPr>
@@ -2975,11 +3188,11 @@
             <w:rPr>
               <w:noProof/>
               <w:kern w:val="0"/>
-              <w:lang w:eastAsia="zh-TW"/>
+              <w:lang w:eastAsia="en-CA"/>
               <w14:ligatures w14:val="none"/>
             </w:rPr>
           </w:pPr>
-          <w:hyperlink w:anchor="_Toc397454536" w:history="1">
+          <w:hyperlink w:anchor="_Toc400314061" w:history="1">
             <w:r>
               <w:rPr>
                 <w:rStyle w:val="Hyperlink"/>
@@ -3006,7 +3219,7 @@
                 <w:noProof/>
                 <w:webHidden/>
               </w:rPr>
-              <w:instrText xml:space="preserve"> PAGEREF _Toc397454536 \h </w:instrText>
+              <w:instrText xml:space="preserve"> PAGEREF _Toc400314061 \h </w:instrText>
             </w:r>
             <w:r>
               <w:rPr>
@@ -3026,7 +3239,7 @@
                 <w:noProof/>
                 <w:webHidden/>
               </w:rPr>
-              <w:t>8</w:t>
+              <w:t>9</w:t>
             </w:r>
             <w:r>
               <w:rPr>
@@ -3046,11 +3259,11 @@
             <w:rPr>
               <w:noProof/>
               <w:kern w:val="0"/>
-              <w:lang w:eastAsia="zh-TW"/>
+              <w:lang w:eastAsia="en-CA"/>
               <w14:ligatures w14:val="none"/>
             </w:rPr>
           </w:pPr>
-          <w:hyperlink w:anchor="_Toc397454537" w:history="1">
+          <w:hyperlink w:anchor="_Toc400314062" w:history="1">
             <w:r>
               <w:rPr>
                 <w:rStyle w:val="Hyperlink"/>
@@ -3077,7 +3290,7 @@
                 <w:noProof/>
                 <w:webHidden/>
               </w:rPr>
-              <w:instrText xml:space="preserve"> PAGEREF _Toc397454537 \h </w:instrText>
+              <w:instrText xml:space="preserve"> PAGEREF _Toc400314062 \h </w:instrText>
             </w:r>
             <w:r>
               <w:rPr>
@@ -3097,7 +3310,7 @@
                 <w:noProof/>
                 <w:webHidden/>
               </w:rPr>
-              <w:t>8</w:t>
+              <w:t>9</w:t>
             </w:r>
             <w:r>
               <w:rPr>
@@ -3117,11 +3330,11 @@
             <w:rPr>
               <w:noProof/>
               <w:kern w:val="0"/>
-              <w:lang w:eastAsia="zh-TW"/>
+              <w:lang w:eastAsia="en-CA"/>
               <w14:ligatures w14:val="none"/>
             </w:rPr>
           </w:pPr>
-          <w:hyperlink w:anchor="_Toc397454538" w:history="1">
+          <w:hyperlink w:anchor="_Toc400314063" w:history="1">
             <w:r>
               <w:rPr>
                 <w:rStyle w:val="Hyperlink"/>
@@ -3148,7 +3361,7 @@
                 <w:noProof/>
                 <w:webHidden/>
               </w:rPr>
-              <w:instrText xml:space="preserve"> PAGEREF _Toc397454538 \h </w:instrText>
+              <w:instrText xml:space="preserve"> PAGEREF _Toc400314063 \h </w:instrText>
             </w:r>
             <w:r>
               <w:rPr>
@@ -3168,7 +3381,7 @@
                 <w:noProof/>
                 <w:webHidden/>
               </w:rPr>
-              <w:t>8</w:t>
+              <w:t>9</w:t>
             </w:r>
             <w:r>
               <w:rPr>
@@ -3205,12 +3418,14 @@
       <w:r>
         <w:br w:type="page"/>
       </w:r>
+      <w:bookmarkStart w:id="0" w:name="_GoBack"/>
+      <w:bookmarkEnd w:id="0"/>
     </w:p>
     <w:p>
       <w:pPr>
         <w:pStyle w:val="Heading1"/>
       </w:pPr>
-      <w:bookmarkStart w:id="1" w:name="_Toc397454495"/>
+      <w:bookmarkStart w:id="1" w:name="_Toc400314017"/>
       <w:r>
         <w:lastRenderedPageBreak/>
         <w:t>Introduction to Eta’s Code Structure</w:t>
@@ -3219,7 +3434,15 @@
     </w:p>
     <w:p>
       <w:r>
-        <w:t>The code for Eta’s vision system is divided into two main directories: HPV_ArduinoMega and HPV_OSD. A wealth of standard and custom libraries also support the system’</w:t>
+        <w:t xml:space="preserve">The code for Eta’s vision system is divided into two main directories: </w:t>
+      </w:r>
+      <w:proofErr w:type="spellStart"/>
+      <w:r>
+        <w:t>HPV_ArduinoMega</w:t>
+      </w:r>
+      <w:proofErr w:type="spellEnd"/>
+      <w:r>
+        <w:t xml:space="preserve"> and HPV_OSD. A wealth of standard and custom libraries also support the system’</w:t>
       </w:r>
       <w:r>
         <w:t xml:space="preserve">s functioning. With the exception of ArduCam_Max7456 and GPS_UBLOX, there should be no need to modify any of these libraries. </w:t>
@@ -3229,15 +3452,22 @@
       <w:pPr>
         <w:pStyle w:val="Heading2"/>
       </w:pPr>
-      <w:bookmarkStart w:id="2" w:name="_Toc397454496"/>
+      <w:bookmarkStart w:id="2" w:name="_Toc400314018"/>
+      <w:proofErr w:type="spellStart"/>
       <w:r>
         <w:t>HPV_ArduinoMega</w:t>
       </w:r>
       <w:bookmarkEnd w:id="2"/>
-    </w:p>
-    <w:p>
-      <w:r>
-        <w:t xml:space="preserve">HPV_ArduinoMega </w:t>
+      <w:proofErr w:type="spellEnd"/>
+    </w:p>
+    <w:p>
+      <w:proofErr w:type="spellStart"/>
+      <w:r>
+        <w:t>HPV_ArduinoMega</w:t>
+      </w:r>
+      <w:proofErr w:type="spellEnd"/>
+      <w:r>
+        <w:t xml:space="preserve"> </w:t>
       </w:r>
       <w:r>
         <w:t>contains files defining the system’s logic. The Arduino streams data from peripheral devices, calculates values of interest, and sends the data to the OSD. Currently, the peripherals supported are:</w:t>
@@ -3263,8 +3493,13 @@
           <w:numId w:val="8"/>
         </w:numPr>
       </w:pPr>
-      <w:r>
-        <w:t>uBLOX GPS</w:t>
+      <w:proofErr w:type="spellStart"/>
+      <w:r>
+        <w:t>uBLOX</w:t>
+      </w:r>
+      <w:proofErr w:type="spellEnd"/>
+      <w:r>
+        <w:t xml:space="preserve"> GPS</w:t>
       </w:r>
     </w:p>
     <w:p>
@@ -3307,11 +3542,13 @@
       <w:pPr>
         <w:pStyle w:val="Heading3"/>
       </w:pPr>
-      <w:bookmarkStart w:id="3" w:name="_Toc397454497"/>
+      <w:bookmarkStart w:id="3" w:name="_Toc400314019"/>
+      <w:proofErr w:type="spellStart"/>
       <w:r>
         <w:t>HPV_ArduinoMega.ino</w:t>
       </w:r>
       <w:bookmarkEnd w:id="3"/>
+      <w:proofErr w:type="spellEnd"/>
     </w:p>
     <w:p>
       <w:r>
@@ -3373,8 +3610,13 @@
         <w:t>PERIOD</w:t>
       </w:r>
       <w:r>
-        <w:t xml:space="preserve"> in ANT_interface.h</w:t>
-      </w:r>
+        <w:t xml:space="preserve"> in </w:t>
+      </w:r>
+      <w:proofErr w:type="spellStart"/>
+      <w:r>
+        <w:t>ANT_interface.h</w:t>
+      </w:r>
+      <w:proofErr w:type="spellEnd"/>
     </w:p>
     <w:p>
       <w:pPr>
@@ -3401,7 +3643,7 @@
       <w:pPr>
         <w:pStyle w:val="Heading3"/>
       </w:pPr>
-      <w:bookmarkStart w:id="4" w:name="_Toc397454498"/>
+      <w:bookmarkStart w:id="4" w:name="_Toc400314020"/>
       <w:r>
         <w:t>Ant_interface.cpp</w:t>
       </w:r>
@@ -3419,11 +3661,13 @@
       <w:pPr>
         <w:pStyle w:val="Heading3"/>
       </w:pPr>
-      <w:bookmarkStart w:id="5" w:name="_Toc397454499"/>
+      <w:bookmarkStart w:id="5" w:name="_Toc400314021"/>
+      <w:proofErr w:type="spellStart"/>
       <w:r>
         <w:t>BatteryCheck.ino</w:t>
       </w:r>
       <w:bookmarkEnd w:id="5"/>
+      <w:proofErr w:type="spellEnd"/>
     </w:p>
     <w:p>
       <w:r>
@@ -3434,11 +3678,13 @@
       <w:pPr>
         <w:pStyle w:val="Heading3"/>
       </w:pPr>
-      <w:bookmarkStart w:id="6" w:name="_Toc397454500"/>
+      <w:bookmarkStart w:id="6" w:name="_Toc400314022"/>
+      <w:proofErr w:type="spellStart"/>
       <w:r>
         <w:t>GPS_Func.ino</w:t>
       </w:r>
       <w:bookmarkEnd w:id="6"/>
+      <w:proofErr w:type="spellEnd"/>
     </w:p>
     <w:p>
       <w:r>
@@ -3449,12 +3695,14 @@
       <w:pPr>
         <w:pStyle w:val="Heading3"/>
       </w:pPr>
-      <w:bookmarkStart w:id="7" w:name="_Toc397454501"/>
+      <w:bookmarkStart w:id="7" w:name="_Toc400314023"/>
+      <w:proofErr w:type="spellStart"/>
       <w:r>
         <w:lastRenderedPageBreak/>
         <w:t>SD_Func</w:t>
       </w:r>
       <w:bookmarkEnd w:id="7"/>
+      <w:proofErr w:type="spellEnd"/>
     </w:p>
     <w:p>
       <w:r>
@@ -3465,21 +3713,31 @@
       <w:pPr>
         <w:pStyle w:val="Heading3"/>
       </w:pPr>
-      <w:bookmarkStart w:id="8" w:name="_Toc397454502"/>
+      <w:bookmarkStart w:id="8" w:name="_Toc400314024"/>
+      <w:proofErr w:type="spellStart"/>
       <w:r>
         <w:t>TargetSpeed_Func</w:t>
       </w:r>
       <w:bookmarkEnd w:id="8"/>
+      <w:proofErr w:type="spellEnd"/>
     </w:p>
     <w:p>
       <w:r>
         <w:t xml:space="preserve">The functions in this file carry out a variety of tasks not necessarily related to calculating the target speed. The main function is </w:t>
       </w:r>
+      <w:proofErr w:type="gramStart"/>
       <w:r>
         <w:rPr>
           <w:rStyle w:val="CodeChar"/>
         </w:rPr>
-        <w:t>toggle()</w:t>
+        <w:t>toggle(</w:t>
+      </w:r>
+      <w:proofErr w:type="gramEnd"/>
+      <w:r>
+        <w:rPr>
+          <w:rStyle w:val="CodeChar"/>
+        </w:rPr>
+        <w:t>)</w:t>
       </w:r>
       <w:r>
         <w:t>, which</w:t>
@@ -3495,11 +3753,171 @@
       <w:pPr>
         <w:pStyle w:val="Heading1"/>
       </w:pPr>
-      <w:bookmarkStart w:id="9" w:name="_Toc397454503"/>
+      <w:bookmarkStart w:id="9" w:name="_Toc400314025"/>
+      <w:r>
+        <w:t>Logging</w:t>
+      </w:r>
+      <w:bookmarkEnd w:id="9"/>
+    </w:p>
+    <w:p>
+      <w:r>
+        <w:t>Currently, there are two log</w:t>
+      </w:r>
+      <w:r>
+        <w:t>s</w:t>
+      </w:r>
+      <w:r>
+        <w:t xml:space="preserve"> created for each run of the program. The “LOG” </w:t>
+      </w:r>
+      <w:r>
+        <w:t>file</w:t>
+      </w:r>
+      <w:r>
+        <w:t xml:space="preserve"> </w:t>
+      </w:r>
+      <w:r>
+        <w:t>is a general log that is written to</w:t>
+      </w:r>
+      <w:r>
+        <w:t xml:space="preserve"> at regular intervals</w:t>
+      </w:r>
+      <w:r>
+        <w:t xml:space="preserve"> and contains information </w:t>
+      </w:r>
+      <w:r>
+        <w:t xml:space="preserve">from all of the peripherals connected. This interval is defined by the </w:t>
+      </w:r>
+      <w:r>
+        <w:rPr>
+          <w:rStyle w:val="CodeChar"/>
+        </w:rPr>
+        <w:t>PERIOD</w:t>
+      </w:r>
+      <w:r>
+        <w:t xml:space="preserve"> variable. The contents that are logged can be modified by changing the print commands at the end of </w:t>
+      </w:r>
+      <w:proofErr w:type="gramStart"/>
+      <w:r>
+        <w:rPr>
+          <w:rStyle w:val="CodeChar"/>
+        </w:rPr>
+        <w:t>loop(</w:t>
+      </w:r>
+      <w:proofErr w:type="gramEnd"/>
+      <w:r>
+        <w:rPr>
+          <w:rStyle w:val="CodeChar"/>
+        </w:rPr>
+        <w:t>)</w:t>
+      </w:r>
+      <w:r>
+        <w:t xml:space="preserve"> in</w:t>
+      </w:r>
+      <w:r>
+        <w:t xml:space="preserve"> </w:t>
+      </w:r>
+      <w:proofErr w:type="spellStart"/>
+      <w:r>
+        <w:t>HPV_ArduinoMega.ino</w:t>
+      </w:r>
+      <w:proofErr w:type="spellEnd"/>
+      <w:r>
+        <w:t>.</w:t>
+      </w:r>
+      <w:r>
+        <w:t xml:space="preserve"> The column headers are specified in </w:t>
+      </w:r>
+      <w:proofErr w:type="gramStart"/>
+      <w:r>
+        <w:rPr>
+          <w:rStyle w:val="CodeChar"/>
+        </w:rPr>
+        <w:t>setup(</w:t>
+      </w:r>
+      <w:proofErr w:type="gramEnd"/>
+      <w:r>
+        <w:rPr>
+          <w:rStyle w:val="CodeChar"/>
+        </w:rPr>
+        <w:t>)</w:t>
+      </w:r>
+      <w:r>
+        <w:t xml:space="preserve"> of the same file.</w:t>
+      </w:r>
+    </w:p>
+    <w:p>
+      <w:r>
+        <w:t xml:space="preserve">The “SLG” file is written to whenever non-duplicate power meter messages are received </w:t>
+      </w:r>
+      <w:r>
+        <w:t>from the SRM</w:t>
+      </w:r>
+      <w:r>
+        <w:t xml:space="preserve">. The contents that are logged can be modified by changing the print commands at the end of </w:t>
+      </w:r>
+      <w:proofErr w:type="gramStart"/>
+      <w:r>
+        <w:rPr>
+          <w:rStyle w:val="CodeChar"/>
+        </w:rPr>
+        <w:t>loop(</w:t>
+      </w:r>
+      <w:proofErr w:type="gramEnd"/>
+      <w:r>
+        <w:rPr>
+          <w:rStyle w:val="CodeChar"/>
+        </w:rPr>
+        <w:t>)</w:t>
+      </w:r>
+      <w:r>
+        <w:t xml:space="preserve"> in</w:t>
+      </w:r>
+      <w:r>
+        <w:t xml:space="preserve"> </w:t>
+      </w:r>
+      <w:proofErr w:type="spellStart"/>
+      <w:r>
+        <w:t>HPV_ArduinoMega.ino</w:t>
+      </w:r>
+      <w:proofErr w:type="spellEnd"/>
+      <w:r>
+        <w:t xml:space="preserve">. The column headers are specified in </w:t>
+      </w:r>
+      <w:proofErr w:type="gramStart"/>
+      <w:r>
+        <w:rPr>
+          <w:rStyle w:val="CodeChar"/>
+        </w:rPr>
+        <w:t>setup(</w:t>
+      </w:r>
+      <w:proofErr w:type="gramEnd"/>
+      <w:r>
+        <w:rPr>
+          <w:rStyle w:val="CodeChar"/>
+        </w:rPr>
+        <w:t>)</w:t>
+      </w:r>
+      <w:r>
+        <w:t xml:space="preserve"> of the same file.</w:t>
+      </w:r>
+    </w:p>
+    <w:p>
+      <w:r>
+        <w:t>Different types of logs from the same run will</w:t>
+      </w:r>
+      <w:r>
+        <w:t xml:space="preserve"> always have the same number in their file name.</w:t>
+      </w:r>
+    </w:p>
+    <w:p>
+      <w:pPr>
+        <w:pStyle w:val="Heading1"/>
+      </w:pPr>
+      <w:bookmarkStart w:id="10" w:name="_Toc400314026"/>
       <w:r>
         <w:t>Programming the OSD</w:t>
       </w:r>
-      <w:bookmarkEnd w:id="9"/>
+      <w:bookmarkEnd w:id="10"/>
     </w:p>
     <w:p>
       <w:r>
@@ -3539,11 +3957,11 @@
       <w:pPr>
         <w:pStyle w:val="Heading2"/>
       </w:pPr>
-      <w:bookmarkStart w:id="10" w:name="_Toc397454504"/>
+      <w:bookmarkStart w:id="11" w:name="_Toc400314027"/>
       <w:r>
         <w:t>Adding a Display</w:t>
       </w:r>
-      <w:bookmarkEnd w:id="10"/>
+      <w:bookmarkEnd w:id="11"/>
     </w:p>
     <w:p>
       <w:r>
@@ -3565,8 +3983,21 @@
         <w:t>at the beginning of</w:t>
       </w:r>
       <w:r>
-        <w:t xml:space="preserve"> OSD_SLIP.h and in HPV_ArduinoMega.ino</w:t>
-      </w:r>
+        <w:t xml:space="preserve"> </w:t>
+      </w:r>
+      <w:proofErr w:type="spellStart"/>
+      <w:r>
+        <w:t>OSD_SLIP.h</w:t>
+      </w:r>
+      <w:proofErr w:type="spellEnd"/>
+      <w:r>
+        <w:t xml:space="preserve"> and in </w:t>
+      </w:r>
+      <w:proofErr w:type="spellStart"/>
+      <w:r>
+        <w:t>HPV_ArduinoMega.ino</w:t>
+      </w:r>
+      <w:proofErr w:type="spellEnd"/>
     </w:p>
     <w:p>
       <w:pPr>
@@ -3577,8 +4008,13 @@
         </w:numPr>
       </w:pPr>
       <w:r>
-        <w:t>Perform calculations in the main loop of HPV_ArduinoMega.ino</w:t>
-      </w:r>
+        <w:t xml:space="preserve">Perform calculations in the main loop of </w:t>
+      </w:r>
+      <w:proofErr w:type="spellStart"/>
+      <w:r>
+        <w:t>HPV_ArduinoMega.ino</w:t>
+      </w:r>
+      <w:proofErr w:type="spellEnd"/>
     </w:p>
     <w:p>
       <w:pPr>
@@ -3594,11 +4030,19 @@
       <w:r>
         <w:t xml:space="preserve">Send the value in the main loop via </w:t>
       </w:r>
+      <w:proofErr w:type="spellStart"/>
       <w:r>
         <w:rPr>
           <w:rStyle w:val="CodeChar"/>
         </w:rPr>
-        <w:t>SlipPacketSend()</w:t>
+        <w:t>SlipPacketSend</w:t>
+      </w:r>
+      <w:proofErr w:type="spellEnd"/>
+      <w:r>
+        <w:rPr>
+          <w:rStyle w:val="CodeChar"/>
+        </w:rPr>
+        <w:t>()</w:t>
       </w:r>
     </w:p>
     <w:p>
@@ -3622,8 +4066,13 @@
         </w:numPr>
       </w:pPr>
       <w:r>
-        <w:t>Add the regular variable declaration in HPV_OSD.ino</w:t>
-      </w:r>
+        <w:t xml:space="preserve">Add the regular variable declaration in </w:t>
+      </w:r>
+      <w:proofErr w:type="spellStart"/>
+      <w:r>
+        <w:t>HPV_OSD.ino</w:t>
+      </w:r>
+      <w:proofErr w:type="spellEnd"/>
     </w:p>
     <w:p>
       <w:pPr>
@@ -3646,8 +4095,13 @@
         </w:numPr>
       </w:pPr>
       <w:r>
-        <w:t>Add a panel function to OSD_panels_HPV.ino</w:t>
-      </w:r>
+        <w:t xml:space="preserve">Add a panel function to </w:t>
+      </w:r>
+      <w:proofErr w:type="spellStart"/>
+      <w:r>
+        <w:t>OSD_panels_HPV.ino</w:t>
+      </w:r>
+      <w:proofErr w:type="spellEnd"/>
     </w:p>
     <w:p>
       <w:pPr>
@@ -3660,25 +4114,41 @@
       <w:r>
         <w:t xml:space="preserve">Call the function in </w:t>
       </w:r>
+      <w:proofErr w:type="spellStart"/>
       <w:r>
         <w:rPr>
           <w:rStyle w:val="CodeChar"/>
         </w:rPr>
-        <w:t>writePanels()</w:t>
-      </w:r>
-      <w:r>
-        <w:t xml:space="preserve"> (also located in OSD_panels_HPV.ino)</w:t>
+        <w:t>writePanels</w:t>
+      </w:r>
+      <w:proofErr w:type="spellEnd"/>
+      <w:r>
+        <w:rPr>
+          <w:rStyle w:val="CodeChar"/>
+        </w:rPr>
+        <w:t>()</w:t>
+      </w:r>
+      <w:r>
+        <w:t xml:space="preserve"> (also located in </w:t>
+      </w:r>
+      <w:proofErr w:type="spellStart"/>
+      <w:r>
+        <w:t>OSD_panels_HPV.ino</w:t>
+      </w:r>
+      <w:proofErr w:type="spellEnd"/>
+      <w:r>
+        <w:t>)</w:t>
       </w:r>
     </w:p>
     <w:p>
       <w:pPr>
         <w:pStyle w:val="Heading2"/>
       </w:pPr>
-      <w:bookmarkStart w:id="11" w:name="_Toc397454505"/>
+      <w:bookmarkStart w:id="12" w:name="_Toc400314028"/>
       <w:r>
         <w:t>Parameters of Interest</w:t>
       </w:r>
-      <w:bookmarkEnd w:id="11"/>
+      <w:bookmarkEnd w:id="12"/>
     </w:p>
     <w:p>
       <w:r>
@@ -3691,11 +4161,17 @@
         <w:t>TELEMETRY_SPEED</w:t>
       </w:r>
       <w:r>
-        <w:t>, ArduCAM_OSD.ino</w:t>
-      </w:r>
-    </w:p>
-    <w:p>
-      <w:r>
+        <w:t xml:space="preserve">, </w:t>
+      </w:r>
+      <w:proofErr w:type="spellStart"/>
+      <w:r>
+        <w:t>ArduCAM_OSD.ino</w:t>
+      </w:r>
+      <w:proofErr w:type="spellEnd"/>
+    </w:p>
+    <w:p>
+      <w:r>
+        <w:lastRenderedPageBreak/>
         <w:t xml:space="preserve">Start-up speed: </w:t>
       </w:r>
       <w:r>
@@ -3705,27 +4181,173 @@
         <w:t>BOOTTIME</w:t>
       </w:r>
       <w:r>
-        <w:t>, ArduCAM_OSD.ino</w:t>
-      </w:r>
+        <w:t xml:space="preserve">, </w:t>
+      </w:r>
+      <w:proofErr w:type="spellStart"/>
+      <w:r>
+        <w:t>ArduCAM_OSD.ino</w:t>
+      </w:r>
+      <w:proofErr w:type="spellEnd"/>
     </w:p>
     <w:p>
       <w:pPr>
         <w:pStyle w:val="Heading1"/>
       </w:pPr>
-      <w:bookmarkStart w:id="12" w:name="_Toc397454506"/>
+      <w:bookmarkStart w:id="13" w:name="_Toc400314029"/>
+      <w:r>
+        <w:t>Elevation Calculations</w:t>
+      </w:r>
+      <w:bookmarkEnd w:id="13"/>
+    </w:p>
+    <w:p>
+      <w:r>
+        <w:t>Elevation data is stored using a 2D array of distance and elevation pairs. To keep the data structure small, a few key points along the track were chosen so that linear interpolation could be used for a reasonable estimate of the elevation anywhere along the track. This data can be found near the beginning of simulation.cpp.</w:t>
+      </w:r>
+    </w:p>
+    <w:p>
+      <w:r>
+        <w:t>The change in elevation cannot be found without first knowing the distance travelled. The distance travelled cannot be known without calculating the net energy added to the bike, but part of this net energy is due to the change in elevation. This circular dependence necessitates an iterative algorithm.</w:t>
+      </w:r>
+    </w:p>
+    <w:p>
+      <w:pPr>
+        <w:pStyle w:val="ListParagraph"/>
+        <w:numPr>
+          <w:ilvl w:val="0"/>
+          <w:numId w:val="15"/>
+        </w:numPr>
+      </w:pPr>
+      <w:r>
+        <w:t>Firs</w:t>
+      </w:r>
+      <w:r>
+        <w:t>t, elevation is ignored. Power, velocity, and distance travelled are calculated</w:t>
+      </w:r>
+      <w:r>
+        <w:t xml:space="preserve">. </w:t>
+      </w:r>
+    </w:p>
+    <w:p>
+      <w:pPr>
+        <w:pStyle w:val="ListParagraph"/>
+        <w:numPr>
+          <w:ilvl w:val="0"/>
+          <w:numId w:val="15"/>
+        </w:numPr>
+      </w:pPr>
+      <w:r>
+        <w:t>T</w:t>
+      </w:r>
+      <w:r>
+        <w:t xml:space="preserve">he distance travelled is used to </w:t>
+      </w:r>
+      <w:r>
+        <w:t xml:space="preserve">find the change in elevation. </w:t>
+      </w:r>
+      <w:r>
+        <w:t xml:space="preserve">Power is recalculated with the power of the elevation change included. </w:t>
+      </w:r>
+    </w:p>
+    <w:p>
+      <w:pPr>
+        <w:pStyle w:val="ListParagraph"/>
+        <w:numPr>
+          <w:ilvl w:val="0"/>
+          <w:numId w:val="15"/>
+        </w:numPr>
+      </w:pPr>
+      <w:r>
+        <w:t xml:space="preserve">Velocity and distance </w:t>
+      </w:r>
+      <w:r>
+        <w:t>calculation</w:t>
+      </w:r>
+      <w:r>
+        <w:t>s</w:t>
+      </w:r>
+      <w:r>
+        <w:t xml:space="preserve"> </w:t>
+      </w:r>
+      <w:r>
+        <w:t>are repeated with the new power value.</w:t>
+      </w:r>
+    </w:p>
+    <w:p>
+      <w:pPr>
+        <w:pStyle w:val="ListParagraph"/>
+        <w:numPr>
+          <w:ilvl w:val="0"/>
+          <w:numId w:val="15"/>
+        </w:numPr>
+      </w:pPr>
+      <w:r>
+        <w:t>The elevation change is recalculated. Power is recalculated.</w:t>
+      </w:r>
+    </w:p>
+    <w:p>
+      <w:pPr>
+        <w:pStyle w:val="ListParagraph"/>
+        <w:numPr>
+          <w:ilvl w:val="0"/>
+          <w:numId w:val="15"/>
+        </w:numPr>
+      </w:pPr>
+      <w:r>
+        <w:t>Velocity and distance are recalculated.</w:t>
+      </w:r>
+    </w:p>
+    <w:p>
+      <w:r>
+        <w:t>And so on. Each iteration should result in a closer and closer approximation to the actual distance. The process stops after a maximum of ten iterations, or when the difference in elevation power is less than 1 W, whichever occurs first.</w:t>
+      </w:r>
+    </w:p>
+    <w:p>
+      <w:pPr>
+        <w:pStyle w:val="Heading1"/>
+      </w:pPr>
+      <w:bookmarkStart w:id="14" w:name="_Toc400314030"/>
+      <w:r>
+        <w:t>SRM Data</w:t>
+      </w:r>
+      <w:bookmarkEnd w:id="14"/>
+    </w:p>
+    <w:p>
+      <w:r>
+        <w:t xml:space="preserve">The SRM sends messages to the antenna at a non-configurable rate of every half a second. While the bike is being pedalled, the contents of the power messages will only update every full revolution. Any messages sent before the next full revolution will be a duplicate of the </w:t>
+      </w:r>
+      <w:commentRangeStart w:id="15"/>
+      <w:r>
+        <w:t>previous</w:t>
+      </w:r>
+      <w:commentRangeEnd w:id="15"/>
+      <w:r>
+        <w:rPr>
+          <w:rStyle w:val="CommentReference"/>
+        </w:rPr>
+        <w:commentReference w:id="15"/>
+      </w:r>
+      <w:r>
+        <w:t>.</w:t>
+      </w:r>
+    </w:p>
+    <w:p>
+      <w:pPr>
+        <w:pStyle w:val="Heading1"/>
+      </w:pPr>
+      <w:bookmarkStart w:id="16" w:name="_Toc400314031"/>
       <w:r>
         <w:t>Common</w:t>
       </w:r>
       <w:r>
         <w:t xml:space="preserve"> Tasks</w:t>
       </w:r>
-      <w:bookmarkEnd w:id="12"/>
+      <w:bookmarkEnd w:id="16"/>
     </w:p>
     <w:p>
       <w:pPr>
         <w:pStyle w:val="Heading2"/>
       </w:pPr>
-      <w:bookmarkStart w:id="13" w:name="_Toc397454507"/>
+      <w:bookmarkStart w:id="17" w:name="_Toc400314032"/>
       <w:r>
         <w:t xml:space="preserve">Add a </w:t>
       </w:r>
@@ -3735,7 +4357,7 @@
       <w:r>
         <w:t xml:space="preserve"> profile</w:t>
       </w:r>
-      <w:bookmarkEnd w:id="13"/>
+      <w:bookmarkEnd w:id="17"/>
     </w:p>
     <w:p>
       <w:r>
@@ -3777,28 +4399,22 @@
     </w:p>
     <w:p>
       <w:r>
-        <w:t xml:space="preserve">The first argument is the profile name. The name should be a maximum length of 10 characters and cannot contain spaces. A profile name longer than the limit will be truncated when it is displayed. The </w:t>
-      </w:r>
+        <w:t>The first argument is the profile name. The name should be a maximum length of 10 characters and cannot contain spaces. A profile name longer than the limit will be truncated when it is displayed. The next six arguments are the coefficients for the polynomial approximation in order of highest power (degree 6) to lowest (constant term).</w:t>
+      </w:r>
+      <w:r>
+        <w:t xml:space="preserve"> Each argument must be separated by a space.</w:t>
+      </w:r>
+    </w:p>
+    <w:p>
+      <w:pPr>
+        <w:pStyle w:val="Heading2"/>
+      </w:pPr>
+      <w:bookmarkStart w:id="18" w:name="_Toc400314033"/>
       <w:r>
         <w:lastRenderedPageBreak/>
-        <w:t>next six arguments are the coefficients for the polynomial approximation in order of highest power (degree 6) to lowest (constant term).</w:t>
-      </w:r>
-      <w:r>
-        <w:t xml:space="preserve"> </w:t>
-      </w:r>
-      <w:r>
-        <w:t>Each argument must be separated by a space.</w:t>
-      </w:r>
-    </w:p>
-    <w:p>
-      <w:pPr>
-        <w:pStyle w:val="Heading2"/>
-      </w:pPr>
-      <w:bookmarkStart w:id="14" w:name="_Toc397454508"/>
-      <w:r>
         <w:t>Change the target power profile</w:t>
       </w:r>
-      <w:bookmarkEnd w:id="14"/>
+      <w:bookmarkEnd w:id="18"/>
     </w:p>
     <w:p>
       <w:r>
@@ -3828,34 +4444,66 @@
       <w:r>
         <w:t xml:space="preserve"> To change the method of calculation, modify functions </w:t>
       </w:r>
+      <w:proofErr w:type="spellStart"/>
+      <w:proofErr w:type="gramStart"/>
       <w:r>
         <w:rPr>
           <w:rStyle w:val="CodeChar"/>
         </w:rPr>
-        <w:t>calcPower()</w:t>
-      </w:r>
-      <w:r>
-        <w:t xml:space="preserve"> and </w:t>
-      </w:r>
+        <w:t>calcPower</w:t>
+      </w:r>
+      <w:proofErr w:type="spellEnd"/>
       <w:r>
         <w:rPr>
           <w:rStyle w:val="CodeChar"/>
         </w:rPr>
-        <w:t>calcDisplacePower()</w:t>
-      </w:r>
-      <w:r>
-        <w:t>in TargetSpeed_Func.ino.</w:t>
+        <w:t>(</w:t>
+      </w:r>
+      <w:proofErr w:type="gramEnd"/>
+      <w:r>
+        <w:rPr>
+          <w:rStyle w:val="CodeChar"/>
+        </w:rPr>
+        <w:t>)</w:t>
+      </w:r>
+      <w:r>
+        <w:t xml:space="preserve"> and </w:t>
+      </w:r>
+      <w:proofErr w:type="spellStart"/>
+      <w:r>
+        <w:rPr>
+          <w:rStyle w:val="CodeChar"/>
+        </w:rPr>
+        <w:t>calcDisplacePower</w:t>
+      </w:r>
+      <w:proofErr w:type="spellEnd"/>
+      <w:r>
+        <w:rPr>
+          <w:rStyle w:val="CodeChar"/>
+        </w:rPr>
+        <w:t>()</w:t>
+      </w:r>
+      <w:r>
+        <w:t xml:space="preserve">in </w:t>
+      </w:r>
+      <w:proofErr w:type="spellStart"/>
+      <w:r>
+        <w:t>TargetSpeed_Func.ino</w:t>
+      </w:r>
+      <w:proofErr w:type="spellEnd"/>
+      <w:r>
+        <w:t>.</w:t>
       </w:r>
     </w:p>
     <w:p>
       <w:pPr>
         <w:pStyle w:val="Heading2"/>
       </w:pPr>
-      <w:bookmarkStart w:id="15" w:name="_Toc397454509"/>
+      <w:bookmarkStart w:id="19" w:name="_Toc400314034"/>
       <w:r>
         <w:t>Set the finish line coordinates</w:t>
       </w:r>
-      <w:bookmarkEnd w:id="15"/>
+      <w:bookmarkEnd w:id="19"/>
     </w:p>
     <w:p>
       <w:r>
@@ -3872,21 +4520,21 @@
       <w:pPr>
         <w:pStyle w:val="Heading1"/>
       </w:pPr>
-      <w:bookmarkStart w:id="16" w:name="_Toc397454510"/>
+      <w:bookmarkStart w:id="20" w:name="_Toc400314035"/>
       <w:r>
         <w:t>Troubleshooting</w:t>
       </w:r>
-      <w:bookmarkEnd w:id="16"/>
+      <w:bookmarkEnd w:id="20"/>
     </w:p>
     <w:p>
       <w:pPr>
         <w:pStyle w:val="Heading2"/>
       </w:pPr>
-      <w:bookmarkStart w:id="17" w:name="_Toc397454511"/>
+      <w:bookmarkStart w:id="21" w:name="_Toc400314036"/>
       <w:r>
         <w:t>No calibration data is received (display will only read “Waiting”)</w:t>
       </w:r>
-      <w:bookmarkEnd w:id="17"/>
+      <w:bookmarkEnd w:id="21"/>
     </w:p>
     <w:p>
       <w:r>
@@ -3946,14 +4594,30 @@
       <w:r>
         <w:t xml:space="preserve">Comment out the call to </w:t>
       </w:r>
+      <w:proofErr w:type="gramStart"/>
       <w:r>
         <w:rPr>
           <w:rStyle w:val="CodeChar"/>
         </w:rPr>
-        <w:t>calibrate()</w:t>
-      </w:r>
-      <w:r>
-        <w:t xml:space="preserve"> in HPV_ArduinoMega’s </w:t>
+        <w:t>calibrate(</w:t>
+      </w:r>
+      <w:proofErr w:type="gramEnd"/>
+      <w:r>
+        <w:rPr>
+          <w:rStyle w:val="CodeChar"/>
+        </w:rPr>
+        <w:t>)</w:t>
+      </w:r>
+      <w:r>
+        <w:t xml:space="preserve"> in </w:t>
+      </w:r>
+      <w:proofErr w:type="spellStart"/>
+      <w:r>
+        <w:t>HPV_ArduinoMega’s</w:t>
+      </w:r>
+      <w:proofErr w:type="spellEnd"/>
+      <w:r>
+        <w:t xml:space="preserve"> </w:t>
       </w:r>
       <w:r>
         <w:rPr>
@@ -3992,14 +4656,14 @@
       <w:pPr>
         <w:pStyle w:val="Heading2"/>
       </w:pPr>
-      <w:bookmarkStart w:id="18" w:name="_Toc397454512"/>
+      <w:bookmarkStart w:id="22" w:name="_Toc400314037"/>
       <w:r>
         <w:t xml:space="preserve">Power, cadence, distance and heart rate displays </w:t>
       </w:r>
       <w:r>
         <w:t>freeze</w:t>
       </w:r>
-      <w:bookmarkEnd w:id="18"/>
+      <w:bookmarkEnd w:id="22"/>
     </w:p>
     <w:p>
       <w:r>
@@ -4015,11 +4679,11 @@
       <w:pPr>
         <w:pStyle w:val="Heading2"/>
       </w:pPr>
-      <w:bookmarkStart w:id="19" w:name="_Toc397454513"/>
+      <w:bookmarkStart w:id="23" w:name="_Toc400314038"/>
       <w:r>
         <w:t>GPS not available</w:t>
       </w:r>
-      <w:bookmarkEnd w:id="19"/>
+      <w:bookmarkEnd w:id="23"/>
     </w:p>
     <w:p>
       <w:pPr>
@@ -4085,12 +4749,11 @@
       <w:pPr>
         <w:pStyle w:val="Heading2"/>
       </w:pPr>
-      <w:bookmarkStart w:id="20" w:name="_Toc397454514"/>
-      <w:r>
-        <w:lastRenderedPageBreak/>
+      <w:bookmarkStart w:id="24" w:name="_Toc400314039"/>
+      <w:r>
         <w:t>OSD text flickers on screen</w:t>
       </w:r>
-      <w:bookmarkEnd w:id="20"/>
+      <w:bookmarkEnd w:id="24"/>
     </w:p>
     <w:p>
       <w:pPr>
@@ -4113,13 +4776,30 @@
         </w:numPr>
       </w:pPr>
       <w:r>
+        <w:lastRenderedPageBreak/>
         <w:t xml:space="preserve">Ensure any calls to </w:t>
       </w:r>
+      <w:proofErr w:type="spellStart"/>
+      <w:proofErr w:type="gramStart"/>
       <w:r>
         <w:rPr>
           <w:rStyle w:val="CodeChar"/>
         </w:rPr>
-        <w:t>OSD.clear()</w:t>
+        <w:t>OSD.clear</w:t>
+      </w:r>
+      <w:proofErr w:type="spellEnd"/>
+      <w:r>
+        <w:rPr>
+          <w:rStyle w:val="CodeChar"/>
+        </w:rPr>
+        <w:t>(</w:t>
+      </w:r>
+      <w:proofErr w:type="gramEnd"/>
+      <w:r>
+        <w:rPr>
+          <w:rStyle w:val="CodeChar"/>
+        </w:rPr>
+        <w:t>)</w:t>
       </w:r>
       <w:r>
         <w:t xml:space="preserve"> are controlled appropriately (do not attempt to call the function without a time delay).</w:t>
@@ -4147,11 +4827,11 @@
       <w:pPr>
         <w:pStyle w:val="Heading2"/>
       </w:pPr>
-      <w:bookmarkStart w:id="21" w:name="_Toc397454515"/>
+      <w:bookmarkStart w:id="25" w:name="_Toc400314040"/>
       <w:r>
         <w:t>A Value jumps to an extremely large number</w:t>
       </w:r>
-      <w:bookmarkEnd w:id="21"/>
+      <w:bookmarkEnd w:id="25"/>
     </w:p>
     <w:p>
       <w:r>
@@ -4192,17 +4872,17 @@
       <w:pPr>
         <w:pStyle w:val="Heading1"/>
       </w:pPr>
-      <w:bookmarkStart w:id="22" w:name="_Toc397454516"/>
+      <w:bookmarkStart w:id="26" w:name="_Toc400314041"/>
       <w:r>
         <w:t>Known Issues</w:t>
       </w:r>
-      <w:bookmarkEnd w:id="22"/>
+      <w:bookmarkEnd w:id="26"/>
     </w:p>
     <w:p>
       <w:pPr>
         <w:pStyle w:val="Heading2"/>
       </w:pPr>
-      <w:bookmarkStart w:id="23" w:name="_Toc397454517"/>
+      <w:bookmarkStart w:id="27" w:name="_Toc400314042"/>
       <w:r>
         <w:t xml:space="preserve">Arduino </w:t>
       </w:r>
@@ -4221,17 +4901,17 @@
       <w:r>
         <w:t xml:space="preserve"> stop working after uploading new code</w:t>
       </w:r>
-      <w:bookmarkEnd w:id="23"/>
+      <w:bookmarkEnd w:id="27"/>
     </w:p>
     <w:p>
       <w:pPr>
         <w:pStyle w:val="Heading3"/>
       </w:pPr>
-      <w:bookmarkStart w:id="24" w:name="_Toc397454518"/>
+      <w:bookmarkStart w:id="28" w:name="_Toc400314043"/>
       <w:r>
         <w:t>Cases</w:t>
       </w:r>
-      <w:bookmarkEnd w:id="24"/>
+      <w:bookmarkEnd w:id="28"/>
     </w:p>
     <w:p>
       <w:r>
@@ -4251,11 +4931,11 @@
       <w:pPr>
         <w:pStyle w:val="Heading3"/>
       </w:pPr>
-      <w:bookmarkStart w:id="25" w:name="_Toc397454519"/>
+      <w:bookmarkStart w:id="29" w:name="_Toc400314044"/>
       <w:r>
         <w:t>Analysis</w:t>
       </w:r>
-      <w:bookmarkEnd w:id="25"/>
+      <w:bookmarkEnd w:id="29"/>
     </w:p>
     <w:p>
       <w:r>
@@ -4282,12 +4962,28 @@
       <w:r>
         <w:t xml:space="preserve">that detect what Arduino board the GPS is running on (see </w:t>
       </w:r>
+      <w:proofErr w:type="spellStart"/>
       <w:r>
         <w:rPr>
           <w:rStyle w:val="CodeChar"/>
         </w:rPr>
-        <w:t>GPS_UBLOX_Class::Init</w:t>
-      </w:r>
+        <w:t>GPS_UBLOX_Class</w:t>
+      </w:r>
+      <w:proofErr w:type="spellEnd"/>
+      <w:r>
+        <w:rPr>
+          <w:rStyle w:val="CodeChar"/>
+        </w:rPr>
+        <w:t>::</w:t>
+      </w:r>
+      <w:proofErr w:type="spellStart"/>
+      <w:r>
+        <w:rPr>
+          <w:rStyle w:val="CodeChar"/>
+        </w:rPr>
+        <w:t>Init</w:t>
+      </w:r>
+      <w:proofErr w:type="spellEnd"/>
       <w:r>
         <w:rPr>
           <w:rStyle w:val="CodeChar"/>
@@ -4298,14 +4994,22 @@
         <w:t>in GPS_UBLOX.cpp</w:t>
       </w:r>
       <w:r>
-        <w:t>). More testing is required to determine the cause of this. We suspect this problem can be fixed by removing the pre-processor variables, forcing the code to assume an ATMega board.</w:t>
+        <w:t xml:space="preserve">). More testing is required to determine the cause of this. We suspect this problem can be fixed by removing the pre-processor variables, forcing the code to assume an </w:t>
+      </w:r>
+      <w:proofErr w:type="spellStart"/>
+      <w:r>
+        <w:t>ATMega</w:t>
+      </w:r>
+      <w:proofErr w:type="spellEnd"/>
+      <w:r>
+        <w:t xml:space="preserve"> board.</w:t>
       </w:r>
     </w:p>
     <w:p>
       <w:pPr>
         <w:pStyle w:val="Heading2"/>
       </w:pPr>
-      <w:bookmarkStart w:id="26" w:name="_Toc397454520"/>
+      <w:bookmarkStart w:id="30" w:name="_Toc400314045"/>
       <w:r>
         <w:t>Serial Buffer</w:t>
       </w:r>
@@ -4315,17 +5019,17 @@
       <w:r>
         <w:t xml:space="preserve"> – Solved</w:t>
       </w:r>
-      <w:bookmarkEnd w:id="26"/>
+      <w:bookmarkEnd w:id="30"/>
     </w:p>
     <w:p>
       <w:pPr>
         <w:pStyle w:val="Heading3"/>
       </w:pPr>
-      <w:bookmarkStart w:id="27" w:name="_Toc397454521"/>
+      <w:bookmarkStart w:id="31" w:name="_Toc400314046"/>
       <w:r>
         <w:t>Cases</w:t>
       </w:r>
-      <w:bookmarkEnd w:id="27"/>
+      <w:bookmarkEnd w:id="31"/>
     </w:p>
     <w:p>
       <w:r>
@@ -4342,11 +5046,11 @@
       <w:pPr>
         <w:pStyle w:val="Heading3"/>
       </w:pPr>
-      <w:bookmarkStart w:id="28" w:name="_Toc397454522"/>
+      <w:bookmarkStart w:id="32" w:name="_Toc400314047"/>
       <w:r>
         <w:t>Analysis and Solution</w:t>
       </w:r>
-      <w:bookmarkEnd w:id="28"/>
+      <w:bookmarkEnd w:id="32"/>
     </w:p>
     <w:p>
       <w:r>
@@ -4369,24 +5073,41 @@
     </w:p>
     <w:p>
       <w:r>
-        <w:lastRenderedPageBreak/>
         <w:t xml:space="preserve">A check has been put into place in </w:t>
       </w:r>
+      <w:proofErr w:type="spellStart"/>
+      <w:proofErr w:type="gramStart"/>
       <w:r>
         <w:rPr>
           <w:rStyle w:val="CodeChar"/>
         </w:rPr>
-        <w:t>receiveANT()</w:t>
+        <w:t>receiveANT</w:t>
+      </w:r>
+      <w:proofErr w:type="spellEnd"/>
+      <w:r>
+        <w:rPr>
+          <w:rStyle w:val="CodeChar"/>
+        </w:rPr>
+        <w:t>(</w:t>
+      </w:r>
+      <w:proofErr w:type="gramEnd"/>
+      <w:r>
+        <w:rPr>
+          <w:rStyle w:val="CodeChar"/>
+        </w:rPr>
+        <w:t>)</w:t>
       </w:r>
       <w:r>
         <w:t xml:space="preserve"> of ANT_interface.cpp to discard the message as soon as the message length byte is greater than 9. This means an overflow should never occur with </w:t>
       </w:r>
+      <w:proofErr w:type="spellStart"/>
       <w:r>
         <w:rPr>
           <w:rStyle w:val="CodeChar"/>
         </w:rPr>
         <w:t>antBuffer</w:t>
       </w:r>
+      <w:proofErr w:type="spellEnd"/>
       <w:r>
         <w:t>.</w:t>
       </w:r>
@@ -4395,21 +5116,22 @@
       <w:pPr>
         <w:pStyle w:val="Heading2"/>
       </w:pPr>
-      <w:bookmarkStart w:id="29" w:name="_Toc397454523"/>
-      <w:r>
+      <w:bookmarkStart w:id="33" w:name="_Toc400314048"/>
+      <w:r>
+        <w:lastRenderedPageBreak/>
         <w:t>SD card contains strange files</w:t>
       </w:r>
-      <w:bookmarkEnd w:id="29"/>
+      <w:bookmarkEnd w:id="33"/>
     </w:p>
     <w:p>
       <w:pPr>
         <w:pStyle w:val="Heading3"/>
       </w:pPr>
-      <w:bookmarkStart w:id="30" w:name="_Toc397454524"/>
+      <w:bookmarkStart w:id="34" w:name="_Toc400314049"/>
       <w:r>
         <w:t>Cases</w:t>
       </w:r>
-      <w:bookmarkEnd w:id="30"/>
+      <w:bookmarkEnd w:id="34"/>
     </w:p>
     <w:p>
       <w:r>
@@ -4498,11 +5220,11 @@
       <w:pPr>
         <w:pStyle w:val="Heading3"/>
       </w:pPr>
-      <w:bookmarkStart w:id="31" w:name="_Toc397454525"/>
+      <w:bookmarkStart w:id="35" w:name="_Toc400314050"/>
       <w:r>
         <w:t>Analysis</w:t>
       </w:r>
-      <w:bookmarkEnd w:id="31"/>
+      <w:bookmarkEnd w:id="35"/>
     </w:p>
     <w:p>
       <w:r>
@@ -4519,24 +5241,24 @@
       <w:pPr>
         <w:pStyle w:val="Heading2"/>
       </w:pPr>
-      <w:bookmarkStart w:id="32" w:name="_Toc397454526"/>
+      <w:bookmarkStart w:id="36" w:name="_Toc400314051"/>
       <w:r>
         <w:t>Simulation</w:t>
       </w:r>
       <w:r>
         <w:t xml:space="preserve"> – Solved???</w:t>
       </w:r>
-      <w:bookmarkEnd w:id="32"/>
+      <w:bookmarkEnd w:id="36"/>
     </w:p>
     <w:p>
       <w:pPr>
         <w:pStyle w:val="Heading3"/>
       </w:pPr>
-      <w:bookmarkStart w:id="33" w:name="_Toc397454527"/>
+      <w:bookmarkStart w:id="37" w:name="_Toc400314052"/>
       <w:r>
         <w:t>Cases</w:t>
       </w:r>
-      <w:bookmarkEnd w:id="33"/>
+      <w:bookmarkEnd w:id="37"/>
     </w:p>
     <w:p>
       <w:r>
@@ -4555,7 +5277,15 @@
         <w:t>by 0, which may cause undefined behaviour. On the Arduino, variables will become infinity</w:t>
       </w:r>
       <w:r>
-        <w:t xml:space="preserve"> or NaN (not a number). On the OSD, they may display as garbage values. As soon as velocity and/or distance become either of thes</w:t>
+        <w:t xml:space="preserve"> or </w:t>
+      </w:r>
+      <w:proofErr w:type="spellStart"/>
+      <w:r>
+        <w:t>NaN</w:t>
+      </w:r>
+      <w:proofErr w:type="spellEnd"/>
+      <w:r>
+        <w:t xml:space="preserve"> (not a number). On the OSD, they may display as garbage values. As soon as velocity and/or distance become either of thes</w:t>
       </w:r>
       <w:r>
         <w:t>e values, they will not recover.</w:t>
@@ -4565,18 +5295,35 @@
       <w:pPr>
         <w:pStyle w:val="Heading3"/>
       </w:pPr>
-      <w:bookmarkStart w:id="34" w:name="_Toc397454528"/>
+      <w:bookmarkStart w:id="38" w:name="_Toc400314053"/>
       <w:r>
         <w:t xml:space="preserve">Analysis and </w:t>
       </w:r>
       <w:r>
         <w:t>Solution</w:t>
       </w:r>
-      <w:bookmarkEnd w:id="34"/>
+      <w:bookmarkEnd w:id="38"/>
     </w:p>
     <w:p>
       <w:r>
         <w:t xml:space="preserve">Steps have already been taken to prevent floating point calculations from ruining the program. Guards are present in many </w:t>
+      </w:r>
+      <w:proofErr w:type="gramStart"/>
+      <w:r>
+        <w:rPr>
+          <w:rStyle w:val="CodeChar"/>
+        </w:rPr>
+        <w:t>simulate(</w:t>
+      </w:r>
+      <w:proofErr w:type="gramEnd"/>
+      <w:r>
+        <w:rPr>
+          <w:rStyle w:val="CodeChar"/>
+        </w:rPr>
+        <w:t>)</w:t>
+      </w:r>
+      <w:r>
+        <w:t xml:space="preserve"> calculations to attempt to handle unreasonable values, and </w:t>
       </w:r>
       <w:r>
         <w:rPr>
@@ -4585,15 +5332,6 @@
         <w:t>simulate()</w:t>
       </w:r>
       <w:r>
-        <w:t xml:space="preserve"> calculations to attempt to handle unreasonable values, and </w:t>
-      </w:r>
-      <w:r>
-        <w:rPr>
-          <w:rStyle w:val="CodeChar"/>
-        </w:rPr>
-        <w:t>simulate()</w:t>
-      </w:r>
-      <w:r>
         <w:t xml:space="preserve"> includes a final check that will abort the current iteration without updating any of the values if any variabl</w:t>
       </w:r>
       <w:r>
@@ -4613,21 +5351,21 @@
       <w:pPr>
         <w:pStyle w:val="Heading2"/>
       </w:pPr>
-      <w:bookmarkStart w:id="35" w:name="_Toc397454529"/>
+      <w:bookmarkStart w:id="39" w:name="_Toc400314054"/>
       <w:r>
         <w:t>Shorting – Solved</w:t>
       </w:r>
-      <w:bookmarkEnd w:id="35"/>
+      <w:bookmarkEnd w:id="39"/>
     </w:p>
     <w:p>
       <w:pPr>
         <w:pStyle w:val="Heading3"/>
       </w:pPr>
-      <w:bookmarkStart w:id="36" w:name="_Toc397454530"/>
+      <w:bookmarkStart w:id="40" w:name="_Toc400314055"/>
       <w:r>
         <w:t>Cases</w:t>
       </w:r>
-      <w:bookmarkEnd w:id="36"/>
+      <w:bookmarkEnd w:id="40"/>
     </w:p>
     <w:p>
       <w:r>
@@ -4644,15 +5382,19 @@
       <w:pPr>
         <w:pStyle w:val="Heading3"/>
       </w:pPr>
-      <w:bookmarkStart w:id="37" w:name="_Toc397454531"/>
+      <w:bookmarkStart w:id="41" w:name="_Toc400314056"/>
       <w:r>
         <w:t>Analysis and Solution</w:t>
       </w:r>
-      <w:bookmarkEnd w:id="37"/>
-    </w:p>
-    <w:p>
-      <w:r>
-        <w:t>We speculate that one of the standoffs came into contact with the V</w:t>
+      <w:bookmarkEnd w:id="41"/>
+    </w:p>
+    <w:p>
+      <w:r>
+        <w:t xml:space="preserve">We speculate that one of the standoffs came into contact with the </w:t>
+      </w:r>
+      <w:proofErr w:type="gramStart"/>
+      <w:r>
+        <w:t>V</w:t>
       </w:r>
       <w:r>
         <w:rPr>
@@ -4660,6 +5402,7 @@
         </w:rPr>
         <w:t>in</w:t>
       </w:r>
+      <w:proofErr w:type="gramEnd"/>
       <w:r>
         <w:t xml:space="preserve"> pin on the bottom of the Arduino and shorted it by conducting across the carbon fibre board. </w:t>
       </w:r>
@@ -4672,53 +5415,53 @@
     </w:p>
     <w:p>
       <w:r>
+        <w:t xml:space="preserve">The </w:t>
+      </w:r>
+      <w:r>
+        <w:t xml:space="preserve">nature of the </w:t>
+      </w:r>
+      <w:r>
+        <w:t xml:space="preserve">problem could have been avoided by replacing the standoffs with foam or another insulating material. </w:t>
+      </w:r>
+      <w:r>
+        <w:t xml:space="preserve">The </w:t>
+      </w:r>
+      <w:r>
+        <w:t>box</w:t>
+      </w:r>
+      <w:r>
+        <w:t xml:space="preserve"> is now taped to prevent this from happening</w:t>
+      </w:r>
+      <w:r>
+        <w:t xml:space="preserve"> in the future</w:t>
+      </w:r>
+      <w:r>
+        <w:t>.</w:t>
+      </w:r>
+    </w:p>
+    <w:p>
+      <w:pPr>
+        <w:pStyle w:val="Heading2"/>
+      </w:pPr>
+      <w:bookmarkStart w:id="42" w:name="_Toc400314057"/>
+      <w:r>
         <w:lastRenderedPageBreak/>
-        <w:t xml:space="preserve">The </w:t>
-      </w:r>
-      <w:r>
-        <w:t xml:space="preserve">nature of the </w:t>
-      </w:r>
-      <w:r>
-        <w:t xml:space="preserve">problem could have been avoided by replacing the standoffs with foam or another insulating material. </w:t>
-      </w:r>
-      <w:r>
-        <w:t xml:space="preserve">The </w:t>
-      </w:r>
-      <w:r>
-        <w:t>box</w:t>
-      </w:r>
-      <w:r>
-        <w:t xml:space="preserve"> is now taped to prevent this from happening</w:t>
-      </w:r>
-      <w:r>
-        <w:t xml:space="preserve"> in the future</w:t>
-      </w:r>
-      <w:r>
-        <w:t>.</w:t>
-      </w:r>
-    </w:p>
-    <w:p>
-      <w:pPr>
-        <w:pStyle w:val="Heading2"/>
-      </w:pPr>
-      <w:bookmarkStart w:id="38" w:name="_Toc397454532"/>
-      <w:r>
         <w:t>OSD shows rapidly flashing garbage numbers in place of meaningful ones</w:t>
       </w:r>
       <w:r>
         <w:t xml:space="preserve"> – Solved</w:t>
       </w:r>
-      <w:bookmarkEnd w:id="38"/>
+      <w:bookmarkEnd w:id="42"/>
     </w:p>
     <w:p>
       <w:pPr>
         <w:pStyle w:val="Heading3"/>
       </w:pPr>
-      <w:bookmarkStart w:id="39" w:name="_Toc397454533"/>
+      <w:bookmarkStart w:id="43" w:name="_Toc400314058"/>
       <w:r>
         <w:t>Cases</w:t>
       </w:r>
-      <w:bookmarkEnd w:id="39"/>
+      <w:bookmarkEnd w:id="43"/>
     </w:p>
     <w:p>
       <w:pPr>
@@ -4755,11 +5498,11 @@
       <w:pPr>
         <w:pStyle w:val="Heading3"/>
       </w:pPr>
-      <w:bookmarkStart w:id="40" w:name="_Toc397454534"/>
+      <w:bookmarkStart w:id="44" w:name="_Toc400314059"/>
       <w:r>
         <w:t>Analysis and solution</w:t>
       </w:r>
-      <w:bookmarkEnd w:id="40"/>
+      <w:bookmarkEnd w:id="44"/>
     </w:p>
     <w:p>
       <w:r>
@@ -4770,21 +5513,21 @@
       <w:pPr>
         <w:pStyle w:val="Heading1"/>
       </w:pPr>
-      <w:bookmarkStart w:id="41" w:name="_Toc397454535"/>
+      <w:bookmarkStart w:id="45" w:name="_Toc400314060"/>
       <w:r>
         <w:t>Miscellaneous Notes</w:t>
       </w:r>
-      <w:bookmarkEnd w:id="41"/>
+      <w:bookmarkEnd w:id="45"/>
     </w:p>
     <w:p>
       <w:pPr>
         <w:pStyle w:val="Heading2"/>
       </w:pPr>
-      <w:bookmarkStart w:id="42" w:name="_Toc397454536"/>
+      <w:bookmarkStart w:id="46" w:name="_Toc400314061"/>
       <w:r>
         <w:t>Forward Declarations</w:t>
       </w:r>
-      <w:bookmarkEnd w:id="42"/>
+      <w:bookmarkEnd w:id="46"/>
     </w:p>
     <w:p>
       <w:pPr>
@@ -4835,11 +5578,11 @@
       <w:pPr>
         <w:pStyle w:val="Heading2"/>
       </w:pPr>
-      <w:bookmarkStart w:id="43" w:name="_Toc397454537"/>
+      <w:bookmarkStart w:id="47" w:name="_Toc400314062"/>
       <w:r>
         <w:t>Multi-file Programs</w:t>
       </w:r>
-      <w:bookmarkEnd w:id="43"/>
+      <w:bookmarkEnd w:id="47"/>
     </w:p>
     <w:p>
       <w:pPr>
@@ -4850,7 +5593,31 @@
         </w:numPr>
       </w:pPr>
       <w:r>
-        <w:t>Arduino (.pde and .ino) files do not work like regular .c or .cpp files. The Arduino compiler concatenates all Arduino files in the same folder into one compilation unit. (C and C++ files are treated as separate</w:t>
+        <w:t>Arduino (.</w:t>
+      </w:r>
+      <w:proofErr w:type="spellStart"/>
+      <w:r>
+        <w:t>pde</w:t>
+      </w:r>
+      <w:proofErr w:type="spellEnd"/>
+      <w:r>
+        <w:t xml:space="preserve"> and .</w:t>
+      </w:r>
+      <w:proofErr w:type="spellStart"/>
+      <w:r>
+        <w:t>ino</w:t>
+      </w:r>
+      <w:proofErr w:type="spellEnd"/>
+      <w:r>
+        <w:t>) files do not work like regular .c or .</w:t>
+      </w:r>
+      <w:proofErr w:type="spellStart"/>
+      <w:r>
+        <w:t>cpp</w:t>
+      </w:r>
+      <w:proofErr w:type="spellEnd"/>
+      <w:r>
+        <w:t xml:space="preserve"> files. The Arduino compiler concatenates all Arduino files in the same folder into one compilation unit. (C and C++ files are treated as separate</w:t>
       </w:r>
       <w:r>
         <w:t xml:space="preserve"> compilation units.) </w:t>
@@ -4958,18 +5725,42 @@
         </w:numPr>
       </w:pPr>
       <w:r>
-        <w:t>Regular variable scope rules still apply. A global variable declared in “B.ino” cannot be referenced in “A.ino” because A will concatenated before B.</w:t>
+        <w:t>Regular variable scope rules still apply. A global variable declared in “</w:t>
+      </w:r>
+      <w:proofErr w:type="spellStart"/>
+      <w:r>
+        <w:t>B.ino</w:t>
+      </w:r>
+      <w:proofErr w:type="spellEnd"/>
+      <w:r>
+        <w:t>” cannot be referenced in “</w:t>
+      </w:r>
+      <w:proofErr w:type="spellStart"/>
+      <w:r>
+        <w:t>A.ino</w:t>
+      </w:r>
+      <w:proofErr w:type="spellEnd"/>
+      <w:r>
+        <w:t xml:space="preserve">” because </w:t>
+      </w:r>
+      <w:proofErr w:type="gramStart"/>
+      <w:r>
+        <w:t>A</w:t>
+      </w:r>
+      <w:proofErr w:type="gramEnd"/>
+      <w:r>
+        <w:t xml:space="preserve"> will concatenated before B.</w:t>
       </w:r>
     </w:p>
     <w:p>
       <w:pPr>
         <w:pStyle w:val="Heading2"/>
       </w:pPr>
-      <w:bookmarkStart w:id="44" w:name="_Toc397454538"/>
+      <w:bookmarkStart w:id="48" w:name="_Toc400314063"/>
       <w:r>
         <w:t>SD Card</w:t>
       </w:r>
-      <w:bookmarkEnd w:id="44"/>
+      <w:bookmarkEnd w:id="48"/>
     </w:p>
     <w:p>
       <w:pPr>
@@ -4985,7 +5776,7 @@
       <w:r>
         <w:t xml:space="preserve"> (</w:t>
       </w:r>
-      <w:hyperlink r:id="rId8" w:history="1">
+      <w:hyperlink r:id="rId10" w:history="1">
         <w:r>
           <w:rPr>
             <w:rStyle w:val="Hyperlink"/>
@@ -5022,7 +5813,7 @@
       </w:r>
     </w:p>
     <w:sectPr>
-      <w:footerReference w:type="default" r:id="rId9"/>
+      <w:footerReference w:type="default" r:id="rId11"/>
       <w:pgSz w:w="12240" w:h="15840" w:code="1"/>
       <w:pgMar w:top="1440" w:right="1440" w:bottom="1440" w:left="1440" w:header="720" w:footer="720" w:gutter="0"/>
       <w:cols w:space="720"/>
@@ -5030,6 +5821,33 @@
     </w:sectPr>
   </w:body>
 </w:document>
+</file>
+
+<file path=word/comments.xml><?xml version="1.0" encoding="utf-8"?>
+<w:comments xmlns:wpc="http://schemas.microsoft.com/office/word/2010/wordprocessingCanvas" xmlns:mc="http://schemas.openxmlformats.org/markup-compatibility/2006" xmlns:o="urn:schemas-microsoft-com:office:office" xmlns:r="http://schemas.openxmlformats.org/officeDocument/2006/relationships" xmlns:m="http://schemas.openxmlformats.org/officeDocument/2006/math" xmlns:v="urn:schemas-microsoft-com:vml" xmlns:wp14="http://schemas.microsoft.com/office/word/2010/wordprocessingDrawing" xmlns:wp="http://schemas.openxmlformats.org/drawingml/2006/wordprocessingDrawing" xmlns:w10="urn:schemas-microsoft-com:office:word" xmlns:w="http://schemas.openxmlformats.org/wordprocessingml/2006/main" xmlns:w14="http://schemas.microsoft.com/office/word/2010/wordml" xmlns:w15="http://schemas.microsoft.com/office/word/2012/wordml" xmlns:wpg="http://schemas.microsoft.com/office/word/2010/wordprocessingGroup" xmlns:wpi="http://schemas.microsoft.com/office/word/2010/wordprocessingInk" xmlns:wne="http://schemas.microsoft.com/office/word/2006/wordml" xmlns:wps="http://schemas.microsoft.com/office/word/2010/wordprocessingShape" mc:Ignorable="w14 w15 wp14">
+  <w:comment w:id="15" w:author="Justin" w:date="2014-10-05T22:47:00Z" w:initials="J">
+    <w:p>
+      <w:pPr>
+        <w:pStyle w:val="CommentText"/>
+      </w:pPr>
+      <w:r>
+        <w:rPr>
+          <w:rStyle w:val="CommentReference"/>
+        </w:rPr>
+        <w:annotationRef/>
+      </w:r>
+      <w:r>
+        <w:t>I can’t remember if the time stamp updates or not.</w:t>
+      </w:r>
+    </w:p>
+  </w:comment>
+</w:comments>
+</file>
+
+<file path=word/commentsExtended.xml><?xml version="1.0" encoding="utf-8"?>
+<w15:commentsEx xmlns:wpc="http://schemas.microsoft.com/office/word/2010/wordprocessingCanvas" xmlns:mc="http://schemas.openxmlformats.org/markup-compatibility/2006" xmlns:o="urn:schemas-microsoft-com:office:office" xmlns:r="http://schemas.openxmlformats.org/officeDocument/2006/relationships" xmlns:m="http://schemas.openxmlformats.org/officeDocument/2006/math" xmlns:v="urn:schemas-microsoft-com:vml" xmlns:wp14="http://schemas.microsoft.com/office/word/2010/wordprocessingDrawing" xmlns:wp="http://schemas.openxmlformats.org/drawingml/2006/wordprocessingDrawing" xmlns:w10="urn:schemas-microsoft-com:office:word" xmlns:w="http://schemas.openxmlformats.org/wordprocessingml/2006/main" xmlns:w14="http://schemas.microsoft.com/office/word/2010/wordml" xmlns:w15="http://schemas.microsoft.com/office/word/2012/wordml" xmlns:wpg="http://schemas.microsoft.com/office/word/2010/wordprocessingGroup" xmlns:wpi="http://schemas.microsoft.com/office/word/2010/wordprocessingInk" xmlns:wne="http://schemas.microsoft.com/office/word/2006/wordml" xmlns:wps="http://schemas.microsoft.com/office/word/2010/wordprocessingShape" mc:Ignorable="w14 w15 wp14">
+  <w15:commentEx w15:paraId="41D1FBBC" w15:done="0"/>
+</w15:commentsEx>
 </file>
 
 <file path=word/endnotes.xml><?xml version="1.0" encoding="utf-8"?>
@@ -5091,7 +5909,7 @@
           <w:rPr>
             <w:noProof/>
           </w:rPr>
-          <w:t>2</w:t>
+          <w:t>3</w:t>
         </w:r>
         <w:r>
           <w:rPr>
@@ -5426,6 +6244,95 @@
     </w:lvl>
   </w:abstractNum>
   <w:abstractNum w:abstractNumId="3">
+    <w:nsid w:val="1DC07F95"/>
+    <w:multiLevelType w:val="hybridMultilevel"/>
+    <w:tmpl w:val="E4D8ED70"/>
+    <w:lvl w:ilvl="0" w:tplc="1009000F">
+      <w:start w:val="1"/>
+      <w:numFmt w:val="decimal"/>
+      <w:lvlText w:val="%1."/>
+      <w:lvlJc w:val="left"/>
+      <w:pPr>
+        <w:ind w:left="720" w:hanging="360"/>
+      </w:pPr>
+      <w:rPr>
+        <w:rFonts w:hint="default"/>
+      </w:rPr>
+    </w:lvl>
+    <w:lvl w:ilvl="1" w:tplc="10090019" w:tentative="1">
+      <w:start w:val="1"/>
+      <w:numFmt w:val="lowerLetter"/>
+      <w:lvlText w:val="%2."/>
+      <w:lvlJc w:val="left"/>
+      <w:pPr>
+        <w:ind w:left="1440" w:hanging="360"/>
+      </w:pPr>
+    </w:lvl>
+    <w:lvl w:ilvl="2" w:tplc="1009001B" w:tentative="1">
+      <w:start w:val="1"/>
+      <w:numFmt w:val="lowerRoman"/>
+      <w:lvlText w:val="%3."/>
+      <w:lvlJc w:val="right"/>
+      <w:pPr>
+        <w:ind w:left="2160" w:hanging="180"/>
+      </w:pPr>
+    </w:lvl>
+    <w:lvl w:ilvl="3" w:tplc="1009000F" w:tentative="1">
+      <w:start w:val="1"/>
+      <w:numFmt w:val="decimal"/>
+      <w:lvlText w:val="%4."/>
+      <w:lvlJc w:val="left"/>
+      <w:pPr>
+        <w:ind w:left="2880" w:hanging="360"/>
+      </w:pPr>
+    </w:lvl>
+    <w:lvl w:ilvl="4" w:tplc="10090019" w:tentative="1">
+      <w:start w:val="1"/>
+      <w:numFmt w:val="lowerLetter"/>
+      <w:lvlText w:val="%5."/>
+      <w:lvlJc w:val="left"/>
+      <w:pPr>
+        <w:ind w:left="3600" w:hanging="360"/>
+      </w:pPr>
+    </w:lvl>
+    <w:lvl w:ilvl="5" w:tplc="1009001B" w:tentative="1">
+      <w:start w:val="1"/>
+      <w:numFmt w:val="lowerRoman"/>
+      <w:lvlText w:val="%6."/>
+      <w:lvlJc w:val="right"/>
+      <w:pPr>
+        <w:ind w:left="4320" w:hanging="180"/>
+      </w:pPr>
+    </w:lvl>
+    <w:lvl w:ilvl="6" w:tplc="1009000F" w:tentative="1">
+      <w:start w:val="1"/>
+      <w:numFmt w:val="decimal"/>
+      <w:lvlText w:val="%7."/>
+      <w:lvlJc w:val="left"/>
+      <w:pPr>
+        <w:ind w:left="5040" w:hanging="360"/>
+      </w:pPr>
+    </w:lvl>
+    <w:lvl w:ilvl="7" w:tplc="10090019" w:tentative="1">
+      <w:start w:val="1"/>
+      <w:numFmt w:val="lowerLetter"/>
+      <w:lvlText w:val="%8."/>
+      <w:lvlJc w:val="left"/>
+      <w:pPr>
+        <w:ind w:left="5760" w:hanging="360"/>
+      </w:pPr>
+    </w:lvl>
+    <w:lvl w:ilvl="8" w:tplc="1009001B" w:tentative="1">
+      <w:start w:val="1"/>
+      <w:numFmt w:val="lowerRoman"/>
+      <w:lvlText w:val="%9."/>
+      <w:lvlJc w:val="right"/>
+      <w:pPr>
+        <w:ind w:left="6480" w:hanging="180"/>
+      </w:pPr>
+    </w:lvl>
+  </w:abstractNum>
+  <w:abstractNum w:abstractNumId="4">
     <w:nsid w:val="24A33BD0"/>
     <w:multiLevelType w:val="hybridMultilevel"/>
     <w:tmpl w:val="FF2E477C"/>
@@ -5514,7 +6421,7 @@
       </w:pPr>
     </w:lvl>
   </w:abstractNum>
-  <w:abstractNum w:abstractNumId="4">
+  <w:abstractNum w:abstractNumId="5">
     <w:nsid w:val="28964321"/>
     <w:multiLevelType w:val="hybridMultilevel"/>
     <w:tmpl w:val="9898709E"/>
@@ -5627,7 +6534,7 @@
       </w:rPr>
     </w:lvl>
   </w:abstractNum>
-  <w:abstractNum w:abstractNumId="5">
+  <w:abstractNum w:abstractNumId="6">
     <w:nsid w:val="32A521DE"/>
     <w:multiLevelType w:val="hybridMultilevel"/>
     <w:tmpl w:val="073E562E"/>
@@ -5716,7 +6623,7 @@
       </w:pPr>
     </w:lvl>
   </w:abstractNum>
-  <w:abstractNum w:abstractNumId="6">
+  <w:abstractNum w:abstractNumId="7">
     <w:nsid w:val="3A1D2098"/>
     <w:multiLevelType w:val="hybridMultilevel"/>
     <w:tmpl w:val="485089CA"/>
@@ -5805,7 +6712,7 @@
       </w:pPr>
     </w:lvl>
   </w:abstractNum>
-  <w:abstractNum w:abstractNumId="7">
+  <w:abstractNum w:abstractNumId="8">
     <w:nsid w:val="3B2A77D8"/>
     <w:multiLevelType w:val="hybridMultilevel"/>
     <w:tmpl w:val="B4AE2916"/>
@@ -5918,7 +6825,7 @@
       </w:rPr>
     </w:lvl>
   </w:abstractNum>
-  <w:abstractNum w:abstractNumId="8">
+  <w:abstractNum w:abstractNumId="9">
     <w:nsid w:val="40A67054"/>
     <w:multiLevelType w:val="hybridMultilevel"/>
     <w:tmpl w:val="B3B227E6"/>
@@ -6007,7 +6914,7 @@
       </w:pPr>
     </w:lvl>
   </w:abstractNum>
-  <w:abstractNum w:abstractNumId="9">
+  <w:abstractNum w:abstractNumId="10">
     <w:nsid w:val="428D6DA1"/>
     <w:multiLevelType w:val="hybridMultilevel"/>
     <w:tmpl w:val="322AF308"/>
@@ -6120,7 +7027,7 @@
       </w:rPr>
     </w:lvl>
   </w:abstractNum>
-  <w:abstractNum w:abstractNumId="10">
+  <w:abstractNum w:abstractNumId="11">
     <w:nsid w:val="4BDD22F5"/>
     <w:multiLevelType w:val="hybridMultilevel"/>
     <w:tmpl w:val="EA64A972"/>
@@ -6209,7 +7116,7 @@
       </w:pPr>
     </w:lvl>
   </w:abstractNum>
-  <w:abstractNum w:abstractNumId="11">
+  <w:abstractNum w:abstractNumId="12">
     <w:nsid w:val="510212EC"/>
     <w:multiLevelType w:val="hybridMultilevel"/>
     <w:tmpl w:val="958CB99E"/>
@@ -6322,7 +7229,7 @@
       </w:rPr>
     </w:lvl>
   </w:abstractNum>
-  <w:abstractNum w:abstractNumId="12">
+  <w:abstractNum w:abstractNumId="13">
     <w:nsid w:val="69802866"/>
     <w:multiLevelType w:val="hybridMultilevel"/>
     <w:tmpl w:val="19E6F4D4"/>
@@ -6411,7 +7318,7 @@
       </w:pPr>
     </w:lvl>
   </w:abstractNum>
-  <w:abstractNum w:abstractNumId="13">
+  <w:abstractNum w:abstractNumId="14">
     <w:nsid w:val="6BA31B20"/>
     <w:multiLevelType w:val="hybridMultilevel"/>
     <w:tmpl w:val="F5F68012"/>
@@ -6525,48 +7432,59 @@
     </w:lvl>
   </w:abstractNum>
   <w:num w:numId="1">
-    <w:abstractNumId w:val="5"/>
+    <w:abstractNumId w:val="6"/>
   </w:num>
   <w:num w:numId="2">
     <w:abstractNumId w:val="2"/>
   </w:num>
   <w:num w:numId="3">
-    <w:abstractNumId w:val="11"/>
+    <w:abstractNumId w:val="12"/>
   </w:num>
   <w:num w:numId="4">
-    <w:abstractNumId w:val="9"/>
+    <w:abstractNumId w:val="10"/>
   </w:num>
   <w:num w:numId="5">
     <w:abstractNumId w:val="1"/>
   </w:num>
   <w:num w:numId="6">
-    <w:abstractNumId w:val="13"/>
+    <w:abstractNumId w:val="14"/>
   </w:num>
   <w:num w:numId="7">
+    <w:abstractNumId w:val="5"/>
+  </w:num>
+  <w:num w:numId="8">
+    <w:abstractNumId w:val="8"/>
+  </w:num>
+  <w:num w:numId="9">
+    <w:abstractNumId w:val="11"/>
+  </w:num>
+  <w:num w:numId="10">
+    <w:abstractNumId w:val="9"/>
+  </w:num>
+  <w:num w:numId="11">
     <w:abstractNumId w:val="4"/>
   </w:num>
-  <w:num w:numId="8">
+  <w:num w:numId="12">
     <w:abstractNumId w:val="7"/>
-  </w:num>
-  <w:num w:numId="9">
-    <w:abstractNumId w:val="10"/>
-  </w:num>
-  <w:num w:numId="10">
-    <w:abstractNumId w:val="8"/>
-  </w:num>
-  <w:num w:numId="11">
-    <w:abstractNumId w:val="3"/>
-  </w:num>
-  <w:num w:numId="12">
-    <w:abstractNumId w:val="6"/>
   </w:num>
   <w:num w:numId="13">
     <w:abstractNumId w:val="0"/>
   </w:num>
   <w:num w:numId="14">
-    <w:abstractNumId w:val="12"/>
+    <w:abstractNumId w:val="13"/>
+  </w:num>
+  <w:num w:numId="15">
+    <w:abstractNumId w:val="3"/>
   </w:num>
 </w:numbering>
+</file>
+
+<file path=word/people.xml><?xml version="1.0" encoding="utf-8"?>
+<w15:people xmlns:wpc="http://schemas.microsoft.com/office/word/2010/wordprocessingCanvas" xmlns:mc="http://schemas.openxmlformats.org/markup-compatibility/2006" xmlns:o="urn:schemas-microsoft-com:office:office" xmlns:r="http://schemas.openxmlformats.org/officeDocument/2006/relationships" xmlns:m="http://schemas.openxmlformats.org/officeDocument/2006/math" xmlns:v="urn:schemas-microsoft-com:vml" xmlns:wp14="http://schemas.microsoft.com/office/word/2010/wordprocessingDrawing" xmlns:wp="http://schemas.openxmlformats.org/drawingml/2006/wordprocessingDrawing" xmlns:w10="urn:schemas-microsoft-com:office:word" xmlns:w="http://schemas.openxmlformats.org/wordprocessingml/2006/main" xmlns:w14="http://schemas.microsoft.com/office/word/2010/wordml" xmlns:w15="http://schemas.microsoft.com/office/word/2012/wordml" xmlns:wpg="http://schemas.microsoft.com/office/word/2010/wordprocessingGroup" xmlns:wpi="http://schemas.microsoft.com/office/word/2010/wordprocessingInk" xmlns:wne="http://schemas.microsoft.com/office/word/2006/wordml" xmlns:wps="http://schemas.microsoft.com/office/word/2010/wordprocessingShape" mc:Ignorable="w14 w15 wp14">
+  <w15:person w15:author="Justin">
+    <w15:presenceInfo w15:providerId="None" w15:userId="Justin"/>
+  </w15:person>
+</w15:people>
 </file>
 
 <file path=word/styles.xml><?xml version="1.0" encoding="utf-8"?>
@@ -7039,7 +7957,6 @@
   <w:style w:type="character" w:default="1" w:styleId="DefaultParagraphFont">
     <w:name w:val="Default Paragraph Font"/>
     <w:uiPriority w:val="1"/>
-    <w:semiHidden/>
     <w:unhideWhenUsed/>
   </w:style>
   <w:style w:type="table" w:default="1" w:styleId="TableNormal">
@@ -7418,6 +8335,74 @@
       <w:szCs w:val="56"/>
     </w:rPr>
   </w:style>
+  <w:style w:type="character" w:styleId="CommentReference">
+    <w:name w:val="annotation reference"/>
+    <w:basedOn w:val="DefaultParagraphFont"/>
+    <w:uiPriority w:val="99"/>
+    <w:semiHidden/>
+    <w:unhideWhenUsed/>
+    <w:rsid w:val="005C7A67"/>
+    <w:rPr>
+      <w:sz w:val="16"/>
+      <w:szCs w:val="16"/>
+    </w:rPr>
+  </w:style>
+  <w:style w:type="paragraph" w:styleId="CommentText">
+    <w:name w:val="annotation text"/>
+    <w:basedOn w:val="Normal"/>
+    <w:link w:val="CommentTextChar"/>
+    <w:uiPriority w:val="99"/>
+    <w:semiHidden/>
+    <w:unhideWhenUsed/>
+    <w:rsid w:val="005C7A67"/>
+    <w:pPr>
+      <w:spacing w:line="240" w:lineRule="auto"/>
+    </w:pPr>
+    <w:rPr>
+      <w:sz w:val="20"/>
+      <w:szCs w:val="20"/>
+    </w:rPr>
+  </w:style>
+  <w:style w:type="character" w:customStyle="1" w:styleId="CommentTextChar">
+    <w:name w:val="Comment Text Char"/>
+    <w:basedOn w:val="DefaultParagraphFont"/>
+    <w:link w:val="CommentText"/>
+    <w:uiPriority w:val="99"/>
+    <w:semiHidden/>
+    <w:rsid w:val="005C7A67"/>
+    <w:rPr>
+      <w:sz w:val="20"/>
+      <w:szCs w:val="20"/>
+    </w:rPr>
+  </w:style>
+  <w:style w:type="paragraph" w:styleId="CommentSubject">
+    <w:name w:val="annotation subject"/>
+    <w:basedOn w:val="CommentText"/>
+    <w:next w:val="CommentText"/>
+    <w:link w:val="CommentSubjectChar"/>
+    <w:uiPriority w:val="99"/>
+    <w:semiHidden/>
+    <w:unhideWhenUsed/>
+    <w:rsid w:val="005C7A67"/>
+    <w:rPr>
+      <w:b/>
+      <w:bCs/>
+    </w:rPr>
+  </w:style>
+  <w:style w:type="character" w:customStyle="1" w:styleId="CommentSubjectChar">
+    <w:name w:val="Comment Subject Char"/>
+    <w:basedOn w:val="CommentTextChar"/>
+    <w:link w:val="CommentSubject"/>
+    <w:uiPriority w:val="99"/>
+    <w:semiHidden/>
+    <w:rsid w:val="005C7A67"/>
+    <w:rPr>
+      <w:b/>
+      <w:bCs/>
+      <w:sz w:val="20"/>
+      <w:szCs w:val="20"/>
+    </w:rPr>
+  </w:style>
 </w:styles>
 </file>
 
@@ -7687,7 +8672,7 @@
 </file>
 
 <file path=customXml/itemProps1.xml><?xml version="1.0" encoding="utf-8"?>
-<ds:datastoreItem xmlns:ds="http://schemas.openxmlformats.org/officeDocument/2006/customXml" ds:itemID="{D079D605-91AE-40A6-B821-16C6FE242A43}">
+<ds:datastoreItem xmlns:ds="http://schemas.openxmlformats.org/officeDocument/2006/customXml" ds:itemID="{DFD0C0CE-4AC7-4FCB-944C-63FE622497C4}">
   <ds:schemaRefs>
     <ds:schemaRef ds:uri="http://schemas.openxmlformats.org/officeDocument/2006/bibliography"/>
   </ds:schemaRefs>

</xml_diff>